<commit_message>
[PT-86 Riesgos - Planes de Mitigación/Contingencia/Respuesta/Umbrales] Completed
</commit_message>
<xml_diff>
--- a/docs/Riesgos.docx
+++ b/docs/Riesgos.docx
@@ -1,10 +1,10 @@
 
 <file path=word/document.xml><?xml version="1.0" encoding="utf-8"?>
-<w:document xmlns:wpc="http://schemas.microsoft.com/office/word/2010/wordprocessingCanvas" xmlns:mc="http://schemas.openxmlformats.org/markup-compatibility/2006" xmlns:o="urn:schemas-microsoft-com:office:office" xmlns:r="http://schemas.openxmlformats.org/officeDocument/2006/relationships" xmlns:m="http://schemas.openxmlformats.org/officeDocument/2006/math" xmlns:v="urn:schemas-microsoft-com:vml" xmlns:wp14="http://schemas.microsoft.com/office/word/2010/wordprocessingDrawing" xmlns:wp="http://schemas.openxmlformats.org/drawingml/2006/wordprocessingDrawing" xmlns:w10="urn:schemas-microsoft-com:office:word" xmlns:w="http://schemas.openxmlformats.org/wordprocessingml/2006/main" xmlns:w14="http://schemas.microsoft.com/office/word/2010/wordml" xmlns:wpg="http://schemas.microsoft.com/office/word/2010/wordprocessingGroup" xmlns:wpi="http://schemas.microsoft.com/office/word/2010/wordprocessingInk" xmlns:wne="http://schemas.microsoft.com/office/word/2006/wordml" xmlns:wps="http://schemas.microsoft.com/office/word/2010/wordprocessingShape" mc:Ignorable="w14 wp14">
+<w:document xmlns:wpc="http://schemas.microsoft.com/office/word/2010/wordprocessingCanvas" xmlns:mc="http://schemas.openxmlformats.org/markup-compatibility/2006" xmlns:o="urn:schemas-microsoft-com:office:office" xmlns:r="http://schemas.openxmlformats.org/officeDocument/2006/relationships" xmlns:m="http://schemas.openxmlformats.org/officeDocument/2006/math" xmlns:v="urn:schemas-microsoft-com:vml" xmlns:wp14="http://schemas.microsoft.com/office/word/2010/wordprocessingDrawing" xmlns:wp="http://schemas.openxmlformats.org/drawingml/2006/wordprocessingDrawing" xmlns:w10="urn:schemas-microsoft-com:office:word" xmlns:w="http://schemas.openxmlformats.org/wordprocessingml/2006/main" xmlns:w14="http://schemas.microsoft.com/office/word/2010/wordml" xmlns:w15="http://schemas.microsoft.com/office/word/2012/wordml" xmlns:wpg="http://schemas.microsoft.com/office/word/2010/wordprocessingGroup" xmlns:wpi="http://schemas.microsoft.com/office/word/2010/wordprocessingInk" xmlns:wne="http://schemas.microsoft.com/office/word/2006/wordml" xmlns:wps="http://schemas.microsoft.com/office/word/2010/wordprocessingShape" mc:Ignorable="w14 w15 wp14">
   <w:body>
     <w:bookmarkStart w:id="0" w:name="_Toc366341695" w:displacedByCustomXml="next"/>
-    <w:bookmarkStart w:id="1" w:name="_Toc365759408" w:displacedByCustomXml="next"/>
-    <w:bookmarkStart w:id="2" w:name="_Toc365894487" w:displacedByCustomXml="next"/>
+    <w:bookmarkStart w:id="1" w:name="_Toc365894487" w:displacedByCustomXml="next"/>
+    <w:bookmarkStart w:id="2" w:name="_Toc365759408" w:displacedByCustomXml="next"/>
     <w:sdt>
       <w:sdtPr>
         <w:id w:val="-533276802"/>
@@ -24,7 +24,7 @@
             <mc:AlternateContent>
               <mc:Choice Requires="wps">
                 <w:drawing>
-                  <wp:anchor distT="0" distB="0" distL="114300" distR="114300" simplePos="0" relativeHeight="251661312" behindDoc="0" locked="0" layoutInCell="1" allowOverlap="1" wp14:anchorId="6F5C0D69" wp14:editId="397B707A">
+                  <wp:anchor distT="0" distB="0" distL="114300" distR="114300" simplePos="0" relativeHeight="251660288" behindDoc="0" locked="0" layoutInCell="1" allowOverlap="1" wp14:anchorId="207D29CB" wp14:editId="7CB91394">
                     <wp:simplePos x="0" y="0"/>
                     <wp:positionH relativeFrom="margin">
                       <wp:align>center</wp:align>
@@ -111,7 +111,7 @@
                                   </w:rPr>
                                   <w:alias w:val="Abstract"/>
                                   <w:tag w:val=""/>
-                                  <w:id w:val="2029599995"/>
+                                  <w:id w:val="-1224131198"/>
                                   <w:dataBinding w:prefixMappings="xmlns:ns0='http://schemas.microsoft.com/office/2006/coverPageProps' " w:xpath="/ns0:CoverPageProperties[1]/ns0:Abstract[1]" w:storeItemID="{55AF091B-3C7A-41E3-B477-F2FDAA23CFDA}"/>
                                   <w:text w:multiLine="1"/>
                                 </w:sdtPr>
@@ -187,13 +187,13 @@
                   </wp:anchor>
                 </w:drawing>
               </mc:Choice>
-              <mc:Fallback xmlns:w15="http://schemas.microsoft.com/office/word/2012/wordml">
+              <mc:Fallback>
                 <w:pict>
-                  <v:shapetype w14:anchorId="6F5C0D69" id="_x0000_t202" coordsize="21600,21600" o:spt="202" path="m,l,21600r21600,l21600,xe">
+                  <v:shapetype w14:anchorId="207D29CB" id="_x0000_t202" coordsize="21600,21600" o:spt="202" path="m,l,21600r21600,l21600,xe">
                     <v:stroke joinstyle="miter"/>
                     <v:path gradientshapeok="t" o:connecttype="rect"/>
                   </v:shapetype>
-                  <v:shape id="Text Box 153" o:spid="_x0000_s1026" type="#_x0000_t202" style="position:absolute;margin-left:0;margin-top:305.15pt;width:8in;height:79.5pt;z-index:251661312;visibility:visible;mso-wrap-style:square;mso-width-percent:941;mso-height-percent:100;mso-wrap-distance-left:9pt;mso-wrap-distance-top:0;mso-wrap-distance-right:9pt;mso-wrap-distance-bottom:0;mso-position-horizontal:center;mso-position-horizontal-relative:margin;mso-position-vertical:absolute;mso-position-vertical-relative:page;mso-width-percent:941;mso-height-percent:100;mso-width-relative:page;mso-height-relative:page;v-text-anchor:top" o:gfxdata="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" filled="f" stroked="f" strokeweight=".5pt">
+                  <v:shape id="Text Box 153" o:spid="_x0000_s1026" type="#_x0000_t202" style="position:absolute;margin-left:0;margin-top:305.15pt;width:8in;height:79.5pt;z-index:251660288;visibility:visible;mso-wrap-style:square;mso-width-percent:941;mso-height-percent:100;mso-wrap-distance-left:9pt;mso-wrap-distance-top:0;mso-wrap-distance-right:9pt;mso-wrap-distance-bottom:0;mso-position-horizontal:center;mso-position-horizontal-relative:margin;mso-position-vertical:absolute;mso-position-vertical-relative:page;mso-width-percent:941;mso-height-percent:100;mso-width-relative:page;mso-height-relative:page;v-text-anchor:top" o:gfxdata="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" filled="f" stroked="f" strokeweight=".5pt">
                     <v:textbox style="mso-fit-shape-to-text:t" inset="126pt,0,54pt,0">
                       <w:txbxContent>
                         <w:p>
@@ -236,10 +236,11 @@
                             </w:rPr>
                             <w:alias w:val="Abstract"/>
                             <w:tag w:val=""/>
-                            <w:id w:val="2029599995"/>
+                            <w:id w:val="-1224131198"/>
                             <w:dataBinding w:prefixMappings="xmlns:ns0='http://schemas.microsoft.com/office/2006/coverPageProps' " w:xpath="/ns0:CoverPageProperties[1]/ns0:Abstract[1]" w:storeItemID="{55AF091B-3C7A-41E3-B477-F2FDAA23CFDA}"/>
                             <w:text w:multiLine="1"/>
                           </w:sdtPr>
+                          <w:sdtEndPr/>
                           <w:sdtContent>
                             <w:p>
                               <w:pPr>
@@ -277,25 +278,7 @@
                                   <w:szCs w:val="20"/>
                                   <w:lang w:val="es-AR"/>
                                 </w:rPr>
-                                <w:t xml:space="preserve"> define los distintos riesgos</w:t>
-                              </w:r>
-                              <w:r>
-                                <w:rPr>
-                                  <w:color w:val="595959" w:themeColor="text1" w:themeTint="A6"/>
-                                  <w:sz w:val="20"/>
-                                  <w:szCs w:val="20"/>
-                                  <w:lang w:val="es-AR"/>
-                                </w:rPr>
-                                <w:t xml:space="preserve"> </w:t>
-                              </w:r>
-                              <w:r>
-                                <w:rPr>
-                                  <w:color w:val="595959" w:themeColor="text1" w:themeTint="A6"/>
-                                  <w:sz w:val="20"/>
-                                  <w:szCs w:val="20"/>
-                                  <w:lang w:val="es-AR"/>
-                                </w:rPr>
-                                <w:t>asociados al proyecto</w:t>
+                                <w:t xml:space="preserve"> define los distintos riesgos asociados al proyecto</w:t>
                               </w:r>
                               <w:r>
                                 <w:rPr>
@@ -325,7 +308,7 @@
             <mc:AlternateContent>
               <mc:Choice Requires="wps">
                 <w:drawing>
-                  <wp:anchor distT="0" distB="0" distL="114300" distR="114300" simplePos="0" relativeHeight="251659264" behindDoc="0" locked="0" layoutInCell="1" allowOverlap="1" wp14:anchorId="4F96D18F" wp14:editId="67F24199">
+                  <wp:anchor distT="0" distB="0" distL="114300" distR="114300" simplePos="0" relativeHeight="251656192" behindDoc="0" locked="0" layoutInCell="1" allowOverlap="1" wp14:anchorId="633115DE" wp14:editId="6D20BE49">
                     <wp:simplePos x="0" y="0"/>
                     <wp:positionH relativeFrom="margin">
                       <wp:align>center</wp:align>
@@ -391,7 +374,7 @@
                                     </w:rPr>
                                     <w:alias w:val="Title"/>
                                     <w:tag w:val=""/>
-                                    <w:id w:val="-1209341184"/>
+                                    <w:id w:val="-180737098"/>
                                     <w:dataBinding w:prefixMappings="xmlns:ns0='http://purl.org/dc/elements/1.1/' xmlns:ns1='http://schemas.openxmlformats.org/package/2006/metadata/core-properties' " w:xpath="/ns1:coreProperties[1]/ns0:title[1]" w:storeItemID="{6C3C8BC8-F283-45AE-878A-BAB7291924A1}"/>
                                     <w:text w:multiLine="1"/>
                                   </w:sdtPr>
@@ -422,7 +405,7 @@
                                   </w:rPr>
                                   <w:alias w:val="Subtitle"/>
                                   <w:tag w:val=""/>
-                                  <w:id w:val="-998347412"/>
+                                  <w:id w:val="1089501592"/>
                                   <w:dataBinding w:prefixMappings="xmlns:ns0='http://purl.org/dc/elements/1.1/' xmlns:ns1='http://schemas.openxmlformats.org/package/2006/metadata/core-properties' " w:xpath="/ns1:coreProperties[1]/ns0:subject[1]" w:storeItemID="{6C3C8BC8-F283-45AE-878A-BAB7291924A1}"/>
                                   <w:text/>
                                 </w:sdtPr>
@@ -471,9 +454,9 @@
                   </wp:anchor>
                 </w:drawing>
               </mc:Choice>
-              <mc:Fallback xmlns:w15="http://schemas.microsoft.com/office/word/2012/wordml">
+              <mc:Fallback>
                 <w:pict>
-                  <v:shape w14:anchorId="4F96D18F" id="Text Box 154" o:spid="_x0000_s1027" type="#_x0000_t202" style="position:absolute;margin-left:0;margin-top:17.85pt;width:8in;height:286.5pt;z-index:251659264;visibility:visible;mso-wrap-style:square;mso-width-percent:941;mso-height-percent:363;mso-wrap-distance-left:9pt;mso-wrap-distance-top:0;mso-wrap-distance-right:9pt;mso-wrap-distance-bottom:0;mso-position-horizontal:center;mso-position-horizontal-relative:margin;mso-position-vertical:absolute;mso-position-vertical-relative:page;mso-width-percent:941;mso-height-percent:363;mso-width-relative:page;mso-height-relative:page;v-text-anchor:bottom" o:gfxdata="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" filled="f" stroked="f" strokeweight=".5pt">
+                  <v:shape w14:anchorId="633115DE" id="Text Box 154" o:spid="_x0000_s1027" type="#_x0000_t202" style="position:absolute;margin-left:0;margin-top:17.85pt;width:8in;height:286.5pt;z-index:251656192;visibility:visible;mso-wrap-style:square;mso-width-percent:941;mso-height-percent:363;mso-wrap-distance-left:9pt;mso-wrap-distance-top:0;mso-wrap-distance-right:9pt;mso-wrap-distance-bottom:0;mso-position-horizontal:center;mso-position-horizontal-relative:margin;mso-position-vertical:absolute;mso-position-vertical-relative:page;mso-width-percent:941;mso-height-percent:363;mso-width-relative:page;mso-height-relative:page;v-text-anchor:bottom" o:gfxdata="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" filled="f" stroked="f" strokeweight=".5pt">
                     <v:textbox inset="126pt,0,54pt,0">
                       <w:txbxContent>
                         <w:p>
@@ -495,7 +478,7 @@
                               </w:rPr>
                               <w:alias w:val="Title"/>
                               <w:tag w:val=""/>
-                              <w:id w:val="-1209341184"/>
+                              <w:id w:val="-180737098"/>
                               <w:dataBinding w:prefixMappings="xmlns:ns0='http://purl.org/dc/elements/1.1/' xmlns:ns1='http://schemas.openxmlformats.org/package/2006/metadata/core-properties' " w:xpath="/ns1:coreProperties[1]/ns0:title[1]" w:storeItemID="{6C3C8BC8-F283-45AE-878A-BAB7291924A1}"/>
                               <w:text w:multiLine="1"/>
                             </w:sdtPr>
@@ -526,10 +509,11 @@
                             </w:rPr>
                             <w:alias w:val="Subtitle"/>
                             <w:tag w:val=""/>
-                            <w:id w:val="-998347412"/>
+                            <w:id w:val="1089501592"/>
                             <w:dataBinding w:prefixMappings="xmlns:ns0='http://purl.org/dc/elements/1.1/' xmlns:ns1='http://schemas.openxmlformats.org/package/2006/metadata/core-properties' " w:xpath="/ns1:coreProperties[1]/ns0:subject[1]" w:storeItemID="{6C3C8BC8-F283-45AE-878A-BAB7291924A1}"/>
                             <w:text/>
                           </w:sdtPr>
+                          <w:sdtEndPr/>
                           <w:sdtContent>
                             <w:p>
                               <w:pPr>
@@ -570,7 +554,7 @@
             <mc:AlternateContent>
               <mc:Choice Requires="wpg">
                 <w:drawing>
-                  <wp:anchor distT="0" distB="0" distL="114300" distR="114300" simplePos="0" relativeHeight="251662336" behindDoc="0" locked="0" layoutInCell="1" allowOverlap="1" wp14:anchorId="53CB84F0" wp14:editId="41B7DCC7">
+                  <wp:anchor distT="0" distB="0" distL="114300" distR="114300" simplePos="0" relativeHeight="251665408" behindDoc="0" locked="0" layoutInCell="1" allowOverlap="1" wp14:anchorId="1C30F227" wp14:editId="1CC690EC">
                     <wp:simplePos x="0" y="0"/>
                     <wp:positionH relativeFrom="page">
                       <wp:align>center</wp:align>
@@ -771,7 +755,7 @@
                                 <a:avLst/>
                               </a:prstGeom>
                               <a:blipFill>
-                                <a:blip r:embed="rId10"/>
+                                <a:blip r:embed="rId9"/>
                                 <a:stretch>
                                   <a:fillRect r="-7574"/>
                                 </a:stretch>
@@ -815,15 +799,15 @@
                   </wp:anchor>
                 </w:drawing>
               </mc:Choice>
-              <mc:Fallback xmlns:w15="http://schemas.microsoft.com/office/word/2012/wordml">
+              <mc:Fallback>
                 <w:pict>
-                  <v:group w14:anchorId="11B96A93" id="Group 149" o:spid="_x0000_s1026" style="position:absolute;margin-left:0;margin-top:0;width:8in;height:95.7pt;z-index:251662336;mso-width-percent:941;mso-height-percent:121;mso-top-percent:23;mso-position-horizontal:center;mso-position-horizontal-relative:page;mso-position-vertical-relative:page;mso-width-percent:941;mso-height-percent:121;mso-top-percent:23" coordorigin="" coordsize="73152,12161" o:gfxdata="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">
+                  <v:group w14:anchorId="6AC5ECCA" id="Group 149" o:spid="_x0000_s1026" style="position:absolute;margin-left:0;margin-top:0;width:8in;height:95.7pt;z-index:251665408;mso-width-percent:941;mso-height-percent:121;mso-top-percent:23;mso-position-horizontal:center;mso-position-horizontal-relative:page;mso-position-vertical-relative:page;mso-width-percent:941;mso-height-percent:121;mso-top-percent:23" coordorigin="" coordsize="73152,12161" o:gfxdata="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">
                     <v:shape id="Rectangle 51" o:spid="_x0000_s1027" style="position:absolute;width:73152;height:11303;visibility:visible;mso-wrap-style:square;v-text-anchor:middle" coordsize="7312660,1129665" o:gfxdata="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" path="m,l7312660,r,1129665l3619500,733425,,1091565,,xe" fillcolor="#5b9bd5 [3204]" stroked="f" strokeweight="1pt">
                       <v:stroke joinstyle="miter"/>
                       <v:path arrowok="t" o:connecttype="custom" o:connectlocs="0,0;7315200,0;7315200,1130373;3620757,733885;0,1092249;0,0" o:connectangles="0,0,0,0,0,0"/>
                     </v:shape>
                     <v:rect id="Rectangle 151" o:spid="_x0000_s1028" style="position:absolute;width:73152;height:12161;visibility:visible;mso-wrap-style:square;v-text-anchor:middle" o:gfxdata="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" stroked="f" strokeweight="1pt">
-                      <v:fill r:id="rId11" o:title="" recolor="t" rotate="t" type="frame"/>
+                      <v:fill r:id="rId10" o:title="" recolor="t" rotate="t" type="frame"/>
                     </v:rect>
                     <w10:wrap anchorx="page" anchory="page"/>
                   </v:group>
@@ -839,7 +823,7 @@
             <mc:AlternateContent>
               <mc:Choice Requires="wps">
                 <w:drawing>
-                  <wp:anchor distT="0" distB="0" distL="114300" distR="114300" simplePos="0" relativeHeight="251660288" behindDoc="0" locked="0" layoutInCell="1" allowOverlap="1" wp14:anchorId="459DA638" wp14:editId="4BFE89B6">
+                  <wp:anchor distT="0" distB="0" distL="114300" distR="114300" simplePos="0" relativeHeight="251658240" behindDoc="0" locked="0" layoutInCell="1" allowOverlap="1" wp14:anchorId="08B25D8B" wp14:editId="3DBB4CA0">
                     <wp:simplePos x="0" y="0"/>
                     <wp:positionH relativeFrom="page">
                       <wp:align>center</wp:align>
@@ -904,7 +888,7 @@
                                   </w:rPr>
                                   <w:alias w:val="Author"/>
                                   <w:tag w:val=""/>
-                                  <w:id w:val="416981092"/>
+                                  <w:id w:val="710925722"/>
                                   <w:showingPlcHdr/>
                                   <w:dataBinding w:prefixMappings="xmlns:ns0='http://purl.org/dc/elements/1.1/' xmlns:ns1='http://schemas.openxmlformats.org/package/2006/metadata/core-properties' " w:xpath="/ns1:coreProperties[1]/ns0:creator[1]" w:storeItemID="{6C3C8BC8-F283-45AE-878A-BAB7291924A1}"/>
                                   <w:text/>
@@ -951,7 +935,7 @@
                                     </w:rPr>
                                     <w:alias w:val="Email"/>
                                     <w:tag w:val="Email"/>
-                                    <w:id w:val="2091040614"/>
+                                    <w:id w:val="-814491094"/>
                                     <w:dataBinding w:prefixMappings="xmlns:ns0='http://schemas.microsoft.com/office/2006/coverPageProps' " w:xpath="/ns0:CoverPageProperties[1]/ns0:CompanyEmail[1]" w:storeItemID="{55AF091B-3C7A-41E3-B477-F2FDAA23CFDA}"/>
                                     <w:text/>
                                   </w:sdtPr>
@@ -998,9 +982,9 @@
                   </wp:anchor>
                 </w:drawing>
               </mc:Choice>
-              <mc:Fallback xmlns:w15="http://schemas.microsoft.com/office/word/2012/wordml">
+              <mc:Fallback>
                 <w:pict>
-                  <v:shape w14:anchorId="459DA638" id="Text Box 152" o:spid="_x0000_s1028" type="#_x0000_t202" style="position:absolute;margin-left:0;margin-top:0;width:8in;height:1in;z-index:251660288;visibility:visible;mso-wrap-style:square;mso-width-percent:941;mso-height-percent:92;mso-top-percent:818;mso-wrap-distance-left:9pt;mso-wrap-distance-top:0;mso-wrap-distance-right:9pt;mso-wrap-distance-bottom:0;mso-position-horizontal:center;mso-position-horizontal-relative:page;mso-position-vertical-relative:page;mso-width-percent:941;mso-height-percent:92;mso-top-percent:818;mso-width-relative:page;mso-height-relative:page;v-text-anchor:bottom" o:gfxdata="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" filled="f" stroked="f" strokeweight=".5pt">
+                  <v:shape w14:anchorId="08B25D8B" id="Text Box 152" o:spid="_x0000_s1028" type="#_x0000_t202" style="position:absolute;margin-left:0;margin-top:0;width:8in;height:1in;z-index:251658240;visibility:visible;mso-wrap-style:square;mso-width-percent:941;mso-height-percent:92;mso-top-percent:818;mso-wrap-distance-left:9pt;mso-wrap-distance-top:0;mso-wrap-distance-right:9pt;mso-wrap-distance-bottom:0;mso-position-horizontal:center;mso-position-horizontal-relative:page;mso-position-vertical-relative:page;mso-width-percent:941;mso-height-percent:92;mso-top-percent:818;mso-width-relative:page;mso-height-relative:page;v-text-anchor:bottom" o:gfxdata="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" filled="f" stroked="f" strokeweight=".5pt">
                     <v:textbox inset="126pt,0,54pt,0">
                       <w:txbxContent>
                         <w:sdt>
@@ -1012,11 +996,12 @@
                             </w:rPr>
                             <w:alias w:val="Author"/>
                             <w:tag w:val=""/>
-                            <w:id w:val="416981092"/>
+                            <w:id w:val="710925722"/>
                             <w:showingPlcHdr/>
                             <w:dataBinding w:prefixMappings="xmlns:ns0='http://purl.org/dc/elements/1.1/' xmlns:ns1='http://schemas.openxmlformats.org/package/2006/metadata/core-properties' " w:xpath="/ns1:coreProperties[1]/ns0:creator[1]" w:storeItemID="{6C3C8BC8-F283-45AE-878A-BAB7291924A1}"/>
                             <w:text/>
                           </w:sdtPr>
+                          <w:sdtEndPr/>
                           <w:sdtContent>
                             <w:p>
                               <w:pPr>
@@ -1058,10 +1043,11 @@
                               </w:rPr>
                               <w:alias w:val="Email"/>
                               <w:tag w:val="Email"/>
-                              <w:id w:val="2091040614"/>
+                              <w:id w:val="-814491094"/>
                               <w:dataBinding w:prefixMappings="xmlns:ns0='http://schemas.microsoft.com/office/2006/coverPageProps' " w:xpath="/ns0:CoverPageProperties[1]/ns0:CompanyEmail[1]" w:storeItemID="{55AF091B-3C7A-41E3-B477-F2FDAA23CFDA}"/>
                               <w:text/>
                             </w:sdtPr>
+                            <w:sdtEndPr/>
                             <w:sdtContent>
                               <w:proofErr w:type="spellStart"/>
                               <w:r>
@@ -1170,11 +1156,35 @@
               </w:p>
             </w:tc>
           </w:tr>
+          <w:tr>
+            <w:tc>
+              <w:tcPr>
+                <w:tcW w:w="1094" w:type="dxa"/>
+              </w:tcPr>
+              <w:p>
+                <w:r>
+                  <w:t>2.0.0</w:t>
+                </w:r>
+              </w:p>
+            </w:tc>
+            <w:tc>
+              <w:tcPr>
+                <w:tcW w:w="8120" w:type="dxa"/>
+              </w:tcPr>
+              <w:p>
+                <w:r>
+                  <w:t>Planes de Respuesta, Umbrales, Planes de Contingencia.</w:t>
+                </w:r>
+              </w:p>
+            </w:tc>
+          </w:tr>
         </w:tbl>
         <w:p>
           <w:r>
             <w:br w:type="page"/>
           </w:r>
+          <w:bookmarkStart w:id="3" w:name="_GoBack"/>
+          <w:bookmarkEnd w:id="3"/>
         </w:p>
         <w:p>
           <w:pPr>
@@ -1243,7 +1253,7 @@
           <w:r>
             <w:fldChar w:fldCharType="separate"/>
           </w:r>
-          <w:hyperlink w:anchor="_Toc366342209" w:history="1">
+          <w:hyperlink w:anchor="_Toc367561480" w:history="1">
             <w:r>
               <w:rPr>
                 <w:rStyle w:val="Hyperlink"/>
@@ -1270,7 +1280,7 @@
                 <w:noProof/>
                 <w:webHidden/>
               </w:rPr>
-              <w:instrText xml:space="preserve"> PAGEREF _Toc366342209 \h </w:instrText>
+              <w:instrText xml:space="preserve"> PAGEREF _Toc367561480 \h </w:instrText>
             </w:r>
             <w:r>
               <w:rPr>
@@ -1313,7 +1323,7 @@
               <w:lang w:eastAsia="es-AR"/>
             </w:rPr>
           </w:pPr>
-          <w:hyperlink w:anchor="_Toc366342210" w:history="1">
+          <w:hyperlink w:anchor="_Toc367561481" w:history="1">
             <w:r>
               <w:rPr>
                 <w:rStyle w:val="Hyperlink"/>
@@ -1340,7 +1350,7 @@
                 <w:noProof/>
                 <w:webHidden/>
               </w:rPr>
-              <w:instrText xml:space="preserve"> PAGEREF _Toc366342210 \h </w:instrText>
+              <w:instrText xml:space="preserve"> PAGEREF _Toc367561481 \h </w:instrText>
             </w:r>
             <w:r>
               <w:rPr>
@@ -1383,7 +1393,7 @@
               <w:lang w:eastAsia="es-AR"/>
             </w:rPr>
           </w:pPr>
-          <w:hyperlink w:anchor="_Toc366342211" w:history="1">
+          <w:hyperlink w:anchor="_Toc367561482" w:history="1">
             <w:r>
               <w:rPr>
                 <w:rStyle w:val="Hyperlink"/>
@@ -1410,7 +1420,7 @@
                 <w:noProof/>
                 <w:webHidden/>
               </w:rPr>
-              <w:instrText xml:space="preserve"> PAGEREF _Toc366342211 \h </w:instrText>
+              <w:instrText xml:space="preserve"> PAGEREF _Toc367561482 \h </w:instrText>
             </w:r>
             <w:r>
               <w:rPr>
@@ -1453,7 +1463,7 @@
               <w:lang w:eastAsia="es-AR"/>
             </w:rPr>
           </w:pPr>
-          <w:hyperlink w:anchor="_Toc366342212" w:history="1">
+          <w:hyperlink w:anchor="_Toc367561483" w:history="1">
             <w:r>
               <w:rPr>
                 <w:rStyle w:val="Hyperlink"/>
@@ -1480,7 +1490,7 @@
                 <w:noProof/>
                 <w:webHidden/>
               </w:rPr>
-              <w:instrText xml:space="preserve"> PAGEREF _Toc366342212 \h </w:instrText>
+              <w:instrText xml:space="preserve"> PAGEREF _Toc367561483 \h </w:instrText>
             </w:r>
             <w:r>
               <w:rPr>
@@ -1523,7 +1533,7 @@
               <w:lang w:eastAsia="es-AR"/>
             </w:rPr>
           </w:pPr>
-          <w:hyperlink w:anchor="_Toc366342213" w:history="1">
+          <w:hyperlink w:anchor="_Toc367561484" w:history="1">
             <w:r>
               <w:rPr>
                 <w:rStyle w:val="Hyperlink"/>
@@ -1550,7 +1560,7 @@
                 <w:noProof/>
                 <w:webHidden/>
               </w:rPr>
-              <w:instrText xml:space="preserve"> PAGEREF _Toc366342213 \h </w:instrText>
+              <w:instrText xml:space="preserve"> PAGEREF _Toc367561484 \h </w:instrText>
             </w:r>
             <w:r>
               <w:rPr>
@@ -1593,13 +1603,13 @@
               <w:lang w:eastAsia="es-AR"/>
             </w:rPr>
           </w:pPr>
-          <w:hyperlink w:anchor="_Toc366342214" w:history="1">
+          <w:hyperlink w:anchor="_Toc367561485" w:history="1">
             <w:r>
               <w:rPr>
                 <w:rStyle w:val="Hyperlink"/>
                 <w:noProof/>
               </w:rPr>
-              <w:t>Planilla de Registro de Riesgos</w:t>
+              <w:t>Registro de Riesgos</w:t>
             </w:r>
             <w:r>
               <w:rPr>
@@ -1620,7 +1630,7 @@
                 <w:noProof/>
                 <w:webHidden/>
               </w:rPr>
-              <w:instrText xml:space="preserve"> PAGEREF _Toc366342214 \h </w:instrText>
+              <w:instrText xml:space="preserve"> PAGEREF _Toc367561485 \h </w:instrText>
             </w:r>
             <w:r>
               <w:rPr>
@@ -1640,7 +1650,7 @@
                 <w:noProof/>
                 <w:webHidden/>
               </w:rPr>
-              <w:t>3</w:t>
+              <w:t>4</w:t>
             </w:r>
             <w:r>
               <w:rPr>
@@ -1680,28 +1690,28 @@
       <w:pPr>
         <w:pStyle w:val="Heading1"/>
       </w:pPr>
-      <w:bookmarkStart w:id="3" w:name="_Toc366342209"/>
+      <w:bookmarkStart w:id="4" w:name="_Toc367561480"/>
       <w:r>
         <w:lastRenderedPageBreak/>
         <w:t>Gestión de Riesgos</w:t>
       </w:r>
       <w:bookmarkEnd w:id="0"/>
-      <w:bookmarkEnd w:id="3"/>
+      <w:bookmarkEnd w:id="4"/>
     </w:p>
     <w:p/>
     <w:p>
       <w:pPr>
         <w:pStyle w:val="Heading2"/>
       </w:pPr>
-      <w:bookmarkStart w:id="4" w:name="_Toc366341696"/>
-      <w:bookmarkStart w:id="5" w:name="_Toc366342210"/>
+      <w:bookmarkStart w:id="5" w:name="_Toc366341696"/>
+      <w:bookmarkStart w:id="6" w:name="_Toc367561481"/>
       <w:r>
         <w:t>Escala cuantitativa de impacto</w:t>
       </w:r>
       <w:bookmarkEnd w:id="2"/>
       <w:bookmarkEnd w:id="1"/>
-      <w:bookmarkEnd w:id="4"/>
       <w:bookmarkEnd w:id="5"/>
+      <w:bookmarkEnd w:id="6"/>
     </w:p>
     <w:tbl>
       <w:tblPr>
@@ -2069,17 +2079,17 @@
       <w:pPr>
         <w:pStyle w:val="Heading2"/>
       </w:pPr>
-      <w:bookmarkStart w:id="6" w:name="_Toc365759409"/>
-      <w:bookmarkStart w:id="7" w:name="_Toc365894488"/>
-      <w:bookmarkStart w:id="8" w:name="_Toc366341697"/>
-      <w:bookmarkStart w:id="9" w:name="_Toc366342211"/>
+      <w:bookmarkStart w:id="7" w:name="_Toc365759409"/>
+      <w:bookmarkStart w:id="8" w:name="_Toc365894488"/>
+      <w:bookmarkStart w:id="9" w:name="_Toc366341697"/>
+      <w:bookmarkStart w:id="10" w:name="_Toc367561482"/>
       <w:r>
         <w:t>Definición Probabilidades</w:t>
       </w:r>
-      <w:bookmarkEnd w:id="6"/>
       <w:bookmarkEnd w:id="7"/>
       <w:bookmarkEnd w:id="8"/>
       <w:bookmarkEnd w:id="9"/>
+      <w:bookmarkEnd w:id="10"/>
     </w:p>
     <w:tbl>
       <w:tblPr>
@@ -2248,17 +2258,17 @@
       <w:pPr>
         <w:pStyle w:val="Heading2"/>
       </w:pPr>
-      <w:bookmarkStart w:id="10" w:name="_Toc365759410"/>
-      <w:bookmarkStart w:id="11" w:name="_Toc365894489"/>
-      <w:bookmarkStart w:id="12" w:name="_Toc366341698"/>
-      <w:bookmarkStart w:id="13" w:name="_Toc366342212"/>
+      <w:bookmarkStart w:id="11" w:name="_Toc365759410"/>
+      <w:bookmarkStart w:id="12" w:name="_Toc365894489"/>
+      <w:bookmarkStart w:id="13" w:name="_Toc366341698"/>
+      <w:bookmarkStart w:id="14" w:name="_Toc367561483"/>
       <w:r>
         <w:t>Matriz de Probabilidad e Impacto</w:t>
       </w:r>
-      <w:bookmarkEnd w:id="10"/>
       <w:bookmarkEnd w:id="11"/>
       <w:bookmarkEnd w:id="12"/>
       <w:bookmarkEnd w:id="13"/>
+      <w:bookmarkEnd w:id="14"/>
     </w:p>
     <w:tbl>
       <w:tblPr>
@@ -2964,8 +2974,7 @@
           <w:szCs w:val="32"/>
         </w:rPr>
       </w:pPr>
-      <w:bookmarkStart w:id="14" w:name="_Toc366341699"/>
-      <w:bookmarkStart w:id="15" w:name="_Toc366342213"/>
+      <w:bookmarkStart w:id="15" w:name="_Toc366341699"/>
       <w:r>
         <w:br w:type="page"/>
       </w:r>
@@ -2974,6 +2983,7 @@
       <w:pPr>
         <w:pStyle w:val="Heading1"/>
       </w:pPr>
+      <w:bookmarkStart w:id="16" w:name="_Toc367561484"/>
       <w:r>
         <w:rPr>
           <w:noProof/>
@@ -2981,7 +2991,7 @@
         </w:rPr>
         <w:lastRenderedPageBreak/>
         <w:drawing>
-          <wp:anchor distT="0" distB="0" distL="114300" distR="114300" simplePos="0" relativeHeight="251663360" behindDoc="0" locked="0" layoutInCell="1" allowOverlap="1" wp14:anchorId="62E39729" wp14:editId="502AF5E8">
+          <wp:anchor distT="0" distB="0" distL="114300" distR="114300" simplePos="0" relativeHeight="251667456" behindDoc="0" locked="0" layoutInCell="1" allowOverlap="1" wp14:anchorId="62E39729" wp14:editId="502AF5E8">
             <wp:simplePos x="0" y="0"/>
             <wp:positionH relativeFrom="column">
               <wp:posOffset>-652145</wp:posOffset>
@@ -3006,7 +3016,7 @@
                     </pic:cNvPicPr>
                   </pic:nvPicPr>
                   <pic:blipFill>
-                    <a:blip r:embed="rId12">
+                    <a:blip r:embed="rId11">
                       <a:extLst>
                         <a:ext uri="{28A0092B-C50C-407E-A947-70E740481C1C}">
                           <a14:useLocalDpi xmlns:a14="http://schemas.microsoft.com/office/drawing/2010/main" val="0"/>
@@ -3046,8 +3056,8 @@
       <w:r>
         <w:t>RBS (Estructura de desglose de riesgos)</w:t>
       </w:r>
-      <w:bookmarkEnd w:id="14"/>
       <w:bookmarkEnd w:id="15"/>
+      <w:bookmarkEnd w:id="16"/>
     </w:p>
     <w:p/>
     <w:p/>
@@ -3061,8 +3071,7 @@
           <w:szCs w:val="32"/>
         </w:rPr>
       </w:pPr>
-      <w:bookmarkStart w:id="16" w:name="_Toc366341700"/>
-      <w:bookmarkStart w:id="17" w:name="_Toc366342214"/>
+      <w:bookmarkStart w:id="17" w:name="_Toc366341700"/>
       <w:r>
         <w:br w:type="page"/>
       </w:r>
@@ -3071,13 +3080,15 @@
       <w:pPr>
         <w:pStyle w:val="Heading1"/>
       </w:pPr>
+      <w:bookmarkStart w:id="18" w:name="_Toc367561485"/>
       <w:r>
         <w:lastRenderedPageBreak/>
         <w:t>Registro de Riesgos</w:t>
       </w:r>
-      <w:bookmarkEnd w:id="16"/>
       <w:bookmarkEnd w:id="17"/>
+      <w:bookmarkEnd w:id="18"/>
     </w:p>
+    <w:p/>
     <w:p>
       <w:r>
         <w:rPr>
@@ -3085,18 +3096,18 @@
           <w:lang w:eastAsia="es-AR"/>
         </w:rPr>
         <w:drawing>
-          <wp:anchor distT="0" distB="0" distL="114300" distR="114300" simplePos="0" relativeHeight="251664384" behindDoc="0" locked="0" layoutInCell="1" allowOverlap="1" wp14:anchorId="6AA6A3D0" wp14:editId="15E74C10">
+          <wp:anchor distT="0" distB="0" distL="114300" distR="114300" simplePos="0" relativeHeight="251652096" behindDoc="0" locked="0" layoutInCell="1" allowOverlap="1" wp14:anchorId="51654A93" wp14:editId="35EAC8C9">
             <wp:simplePos x="0" y="0"/>
             <wp:positionH relativeFrom="column">
-              <wp:posOffset>-921385</wp:posOffset>
+              <wp:posOffset>-908685</wp:posOffset>
             </wp:positionH>
             <wp:positionV relativeFrom="paragraph">
-              <wp:posOffset>289560</wp:posOffset>
+              <wp:posOffset>347345</wp:posOffset>
             </wp:positionV>
-            <wp:extent cx="7468870" cy="4629150"/>
-            <wp:effectExtent l="0" t="0" r="0" b="0"/>
+            <wp:extent cx="7496175" cy="6401435"/>
+            <wp:effectExtent l="0" t="0" r="9525" b="0"/>
             <wp:wrapTopAndBottom/>
-            <wp:docPr id="3" name="Picture 3" descr="C:\Users\gisela\Desktop\reg1.PNG"/>
+            <wp:docPr id="1" name="Picture 1" descr="C:\Users\SEBAS\Desktop\asdf.PNG"/>
             <wp:cNvGraphicFramePr>
               <a:graphicFrameLocks xmlns:a="http://schemas.openxmlformats.org/drawingml/2006/main" noChangeAspect="1"/>
             </wp:cNvGraphicFramePr>
@@ -3104,13 +3115,13 @@
               <a:graphicData uri="http://schemas.openxmlformats.org/drawingml/2006/picture">
                 <pic:pic xmlns:pic="http://schemas.openxmlformats.org/drawingml/2006/picture">
                   <pic:nvPicPr>
-                    <pic:cNvPr id="0" name="Picture 2" descr="C:\Users\gisela\Desktop\reg1.PNG"/>
+                    <pic:cNvPr id="0" name="Picture 1" descr="C:\Users\SEBAS\Desktop\asdf.PNG"/>
                     <pic:cNvPicPr>
                       <a:picLocks noChangeAspect="1" noChangeArrowheads="1"/>
                     </pic:cNvPicPr>
                   </pic:nvPicPr>
                   <pic:blipFill>
-                    <a:blip r:embed="rId13">
+                    <a:blip r:embed="rId12">
                       <a:extLst>
                         <a:ext uri="{28A0092B-C50C-407E-A947-70E740481C1C}">
                           <a14:useLocalDpi xmlns:a14="http://schemas.microsoft.com/office/drawing/2010/main" val="0"/>
@@ -3125,7 +3136,7 @@
                   <pic:spPr bwMode="auto">
                     <a:xfrm>
                       <a:off x="0" y="0"/>
-                      <a:ext cx="7468870" cy="4629150"/>
+                      <a:ext cx="7496175" cy="6401435"/>
                     </a:xfrm>
                     <a:prstGeom prst="rect">
                       <a:avLst/>
@@ -3149,7 +3160,16 @@
       </w:r>
     </w:p>
     <w:p/>
-    <w:p/>
+    <w:p>
+      <w:pPr>
+        <w:jc w:val="center"/>
+      </w:pPr>
+    </w:p>
+    <w:p>
+      <w:pPr>
+        <w:jc w:val="center"/>
+      </w:pPr>
+    </w:p>
     <w:p>
       <w:pPr>
         <w:jc w:val="center"/>
@@ -3159,11 +3179,20 @@
           <w:noProof/>
           <w:lang w:eastAsia="es-AR"/>
         </w:rPr>
+        <w:lastRenderedPageBreak/>
         <w:drawing>
-          <wp:inline distT="0" distB="0" distL="0" distR="0">
-            <wp:extent cx="2266950" cy="1438275"/>
-            <wp:effectExtent l="0" t="0" r="0" b="9525"/>
-            <wp:docPr id="4" name="Picture 4" descr="C:\Users\gisela\Desktop\reg2.PNG"/>
+          <wp:anchor distT="0" distB="0" distL="114300" distR="114300" simplePos="0" relativeHeight="251663360" behindDoc="0" locked="0" layoutInCell="1" allowOverlap="1" wp14:anchorId="415F70D9" wp14:editId="05791857">
+            <wp:simplePos x="0" y="0"/>
+            <wp:positionH relativeFrom="column">
+              <wp:posOffset>-965835</wp:posOffset>
+            </wp:positionH>
+            <wp:positionV relativeFrom="paragraph">
+              <wp:posOffset>2329180</wp:posOffset>
+            </wp:positionV>
+            <wp:extent cx="7539355" cy="3333750"/>
+            <wp:effectExtent l="0" t="0" r="4445" b="0"/>
+            <wp:wrapTopAndBottom/>
+            <wp:docPr id="8" name="Picture 8" descr="C:\Users\SEBAS\Desktop\asdf3.PNG"/>
             <wp:cNvGraphicFramePr>
               <a:graphicFrameLocks xmlns:a="http://schemas.openxmlformats.org/drawingml/2006/main" noChangeAspect="1"/>
             </wp:cNvGraphicFramePr>
@@ -3171,7 +3200,75 @@
               <a:graphicData uri="http://schemas.openxmlformats.org/drawingml/2006/picture">
                 <pic:pic xmlns:pic="http://schemas.openxmlformats.org/drawingml/2006/picture">
                   <pic:nvPicPr>
-                    <pic:cNvPr id="0" name="Picture 3" descr="C:\Users\gisela\Desktop\reg2.PNG"/>
+                    <pic:cNvPr id="0" name="Picture 3" descr="C:\Users\SEBAS\Desktop\asdf3.PNG"/>
+                    <pic:cNvPicPr>
+                      <a:picLocks noChangeAspect="1" noChangeArrowheads="1"/>
+                    </pic:cNvPicPr>
+                  </pic:nvPicPr>
+                  <pic:blipFill>
+                    <a:blip r:embed="rId13">
+                      <a:extLst>
+                        <a:ext uri="{28A0092B-C50C-407E-A947-70E740481C1C}">
+                          <a14:useLocalDpi xmlns:a14="http://schemas.microsoft.com/office/drawing/2010/main" val="0"/>
+                        </a:ext>
+                      </a:extLst>
+                    </a:blip>
+                    <a:srcRect/>
+                    <a:stretch>
+                      <a:fillRect/>
+                    </a:stretch>
+                  </pic:blipFill>
+                  <pic:spPr bwMode="auto">
+                    <a:xfrm>
+                      <a:off x="0" y="0"/>
+                      <a:ext cx="7539355" cy="3333750"/>
+                    </a:xfrm>
+                    <a:prstGeom prst="rect">
+                      <a:avLst/>
+                    </a:prstGeom>
+                    <a:noFill/>
+                    <a:ln>
+                      <a:noFill/>
+                    </a:ln>
+                  </pic:spPr>
+                </pic:pic>
+              </a:graphicData>
+            </a:graphic>
+            <wp14:sizeRelH relativeFrom="page">
+              <wp14:pctWidth>0</wp14:pctWidth>
+            </wp14:sizeRelH>
+            <wp14:sizeRelV relativeFrom="page">
+              <wp14:pctHeight>0</wp14:pctHeight>
+            </wp14:sizeRelV>
+          </wp:anchor>
+        </w:drawing>
+      </w:r>
+      <w:r>
+        <w:rPr>
+          <w:noProof/>
+          <w:lang w:eastAsia="es-AR"/>
+        </w:rPr>
+        <w:drawing>
+          <wp:anchor distT="0" distB="0" distL="114300" distR="114300" simplePos="0" relativeHeight="251654144" behindDoc="0" locked="0" layoutInCell="1" allowOverlap="1" wp14:anchorId="02B99AA0" wp14:editId="256DA932">
+            <wp:simplePos x="0" y="0"/>
+            <wp:positionH relativeFrom="column">
+              <wp:posOffset>1682115</wp:posOffset>
+            </wp:positionH>
+            <wp:positionV relativeFrom="paragraph">
+              <wp:posOffset>271780</wp:posOffset>
+            </wp:positionV>
+            <wp:extent cx="2247900" cy="1609725"/>
+            <wp:effectExtent l="0" t="0" r="0" b="9525"/>
+            <wp:wrapTopAndBottom/>
+            <wp:docPr id="7" name="Picture 7" descr="C:\Users\SEBAS\Desktop\asdf2.PNG"/>
+            <wp:cNvGraphicFramePr>
+              <a:graphicFrameLocks xmlns:a="http://schemas.openxmlformats.org/drawingml/2006/main" noChangeAspect="1"/>
+            </wp:cNvGraphicFramePr>
+            <a:graphic xmlns:a="http://schemas.openxmlformats.org/drawingml/2006/main">
+              <a:graphicData uri="http://schemas.openxmlformats.org/drawingml/2006/picture">
+                <pic:pic xmlns:pic="http://schemas.openxmlformats.org/drawingml/2006/picture">
+                  <pic:nvPicPr>
+                    <pic:cNvPr id="0" name="Picture 2" descr="C:\Users\SEBAS\Desktop\asdf2.PNG"/>
                     <pic:cNvPicPr>
                       <a:picLocks noChangeAspect="1" noChangeArrowheads="1"/>
                     </pic:cNvPicPr>
@@ -3192,7 +3289,7 @@
                   <pic:spPr bwMode="auto">
                     <a:xfrm>
                       <a:off x="0" y="0"/>
-                      <a:ext cx="2266950" cy="1438275"/>
+                      <a:ext cx="2247900" cy="1609725"/>
                     </a:xfrm>
                     <a:prstGeom prst="rect">
                       <a:avLst/>
@@ -3205,10 +3302,17 @@
                 </pic:pic>
               </a:graphicData>
             </a:graphic>
-          </wp:inline>
+            <wp14:sizeRelH relativeFrom="page">
+              <wp14:pctWidth>0</wp14:pctWidth>
+            </wp14:sizeRelH>
+            <wp14:sizeRelV relativeFrom="page">
+              <wp14:pctHeight>0</wp14:pctHeight>
+            </wp14:sizeRelV>
+          </wp:anchor>
         </w:drawing>
       </w:r>
     </w:p>
+    <w:p/>
     <w:p>
       <w:pPr>
         <w:jc w:val="center"/>
@@ -3218,12 +3322,19 @@
           <w:noProof/>
           <w:lang w:eastAsia="es-AR"/>
         </w:rPr>
-        <w:lastRenderedPageBreak/>
         <w:drawing>
-          <wp:inline distT="0" distB="0" distL="0" distR="0">
-            <wp:extent cx="4381500" cy="1428750"/>
+          <wp:anchor distT="0" distB="0" distL="114300" distR="114300" simplePos="0" relativeHeight="251666432" behindDoc="0" locked="0" layoutInCell="1" allowOverlap="1" wp14:anchorId="15907B74" wp14:editId="62DCC7C3">
+            <wp:simplePos x="0" y="0"/>
+            <wp:positionH relativeFrom="column">
+              <wp:posOffset>948690</wp:posOffset>
+            </wp:positionH>
+            <wp:positionV relativeFrom="paragraph">
+              <wp:posOffset>314325</wp:posOffset>
+            </wp:positionV>
+            <wp:extent cx="3714750" cy="1619250"/>
             <wp:effectExtent l="0" t="0" r="0" b="0"/>
-            <wp:docPr id="5" name="Picture 5" descr="C:\Users\gisela\Desktop\reg3.PNG"/>
+            <wp:wrapTopAndBottom/>
+            <wp:docPr id="9" name="Picture 9" descr="C:\Users\SEBAS\Desktop\asdf4.PNG"/>
             <wp:cNvGraphicFramePr>
               <a:graphicFrameLocks xmlns:a="http://schemas.openxmlformats.org/drawingml/2006/main" noChangeAspect="1"/>
             </wp:cNvGraphicFramePr>
@@ -3231,7 +3342,7 @@
               <a:graphicData uri="http://schemas.openxmlformats.org/drawingml/2006/picture">
                 <pic:pic xmlns:pic="http://schemas.openxmlformats.org/drawingml/2006/picture">
                   <pic:nvPicPr>
-                    <pic:cNvPr id="0" name="Picture 4" descr="C:\Users\gisela\Desktop\reg3.PNG"/>
+                    <pic:cNvPr id="0" name="Picture 4" descr="C:\Users\SEBAS\Desktop\asdf4.PNG"/>
                     <pic:cNvPicPr>
                       <a:picLocks noChangeAspect="1" noChangeArrowheads="1"/>
                     </pic:cNvPicPr>
@@ -3252,7 +3363,7 @@
                   <pic:spPr bwMode="auto">
                     <a:xfrm>
                       <a:off x="0" y="0"/>
-                      <a:ext cx="4381500" cy="1428750"/>
+                      <a:ext cx="3714750" cy="1619250"/>
                     </a:xfrm>
                     <a:prstGeom prst="rect">
                       <a:avLst/>
@@ -3265,80 +3376,19 @@
                 </pic:pic>
               </a:graphicData>
             </a:graphic>
-          </wp:inline>
+            <wp14:sizeRelH relativeFrom="page">
+              <wp14:pctWidth>0</wp14:pctWidth>
+            </wp14:sizeRelH>
+            <wp14:sizeRelV relativeFrom="page">
+              <wp14:pctHeight>0</wp14:pctHeight>
+            </wp14:sizeRelV>
+          </wp:anchor>
         </w:drawing>
       </w:r>
     </w:p>
-    <w:p>
-      <w:pPr>
-        <w:jc w:val="center"/>
-      </w:pPr>
-    </w:p>
-    <w:p/>
-    <w:p>
-      <w:pPr>
-        <w:jc w:val="center"/>
-      </w:pPr>
-      <w:r>
-        <w:rPr>
-          <w:noProof/>
-          <w:lang w:eastAsia="es-AR"/>
-        </w:rPr>
-        <w:drawing>
-          <wp:inline distT="0" distB="0" distL="0" distR="0">
-            <wp:extent cx="3705225" cy="1419225"/>
-            <wp:effectExtent l="0" t="0" r="9525" b="9525"/>
-            <wp:docPr id="6" name="Picture 6" descr="C:\Users\gisela\Desktop\reg4.PNG"/>
-            <wp:cNvGraphicFramePr>
-              <a:graphicFrameLocks xmlns:a="http://schemas.openxmlformats.org/drawingml/2006/main" noChangeAspect="1"/>
-            </wp:cNvGraphicFramePr>
-            <a:graphic xmlns:a="http://schemas.openxmlformats.org/drawingml/2006/main">
-              <a:graphicData uri="http://schemas.openxmlformats.org/drawingml/2006/picture">
-                <pic:pic xmlns:pic="http://schemas.openxmlformats.org/drawingml/2006/picture">
-                  <pic:nvPicPr>
-                    <pic:cNvPr id="0" name="Picture 5" descr="C:\Users\gisela\Desktop\reg4.PNG"/>
-                    <pic:cNvPicPr>
-                      <a:picLocks noChangeAspect="1" noChangeArrowheads="1"/>
-                    </pic:cNvPicPr>
-                  </pic:nvPicPr>
-                  <pic:blipFill>
-                    <a:blip r:embed="rId16">
-                      <a:extLst>
-                        <a:ext uri="{28A0092B-C50C-407E-A947-70E740481C1C}">
-                          <a14:useLocalDpi xmlns:a14="http://schemas.microsoft.com/office/drawing/2010/main" val="0"/>
-                        </a:ext>
-                      </a:extLst>
-                    </a:blip>
-                    <a:srcRect/>
-                    <a:stretch>
-                      <a:fillRect/>
-                    </a:stretch>
-                  </pic:blipFill>
-                  <pic:spPr bwMode="auto">
-                    <a:xfrm>
-                      <a:off x="0" y="0"/>
-                      <a:ext cx="3705225" cy="1419225"/>
-                    </a:xfrm>
-                    <a:prstGeom prst="rect">
-                      <a:avLst/>
-                    </a:prstGeom>
-                    <a:noFill/>
-                    <a:ln>
-                      <a:noFill/>
-                    </a:ln>
-                  </pic:spPr>
-                </pic:pic>
-              </a:graphicData>
-            </a:graphic>
-          </wp:inline>
-        </w:drawing>
-      </w:r>
-      <w:bookmarkStart w:id="18" w:name="_GoBack"/>
-      <w:bookmarkEnd w:id="18"/>
-    </w:p>
     <w:p/>
     <w:sectPr>
-      <w:headerReference w:type="default" r:id="rId17"/>
+      <w:headerReference w:type="default" r:id="rId16"/>
       <w:pgSz w:w="12240" w:h="15840"/>
       <w:pgMar w:top="1417" w:right="1701" w:bottom="1417" w:left="1701" w:header="708" w:footer="708" w:gutter="0"/>
       <w:pgNumType w:start="0"/>
@@ -3351,7 +3401,7 @@
 </file>
 
 <file path=word/endnotes.xml><?xml version="1.0" encoding="utf-8"?>
-<w:endnotes xmlns:wpc="http://schemas.microsoft.com/office/word/2010/wordprocessingCanvas" xmlns:mc="http://schemas.openxmlformats.org/markup-compatibility/2006" xmlns:o="urn:schemas-microsoft-com:office:office" xmlns:r="http://schemas.openxmlformats.org/officeDocument/2006/relationships" xmlns:m="http://schemas.openxmlformats.org/officeDocument/2006/math" xmlns:v="urn:schemas-microsoft-com:vml" xmlns:wp14="http://schemas.microsoft.com/office/word/2010/wordprocessingDrawing" xmlns:wp="http://schemas.openxmlformats.org/drawingml/2006/wordprocessingDrawing" xmlns:w10="urn:schemas-microsoft-com:office:word" xmlns:w="http://schemas.openxmlformats.org/wordprocessingml/2006/main" xmlns:w14="http://schemas.microsoft.com/office/word/2010/wordml" xmlns:wpg="http://schemas.microsoft.com/office/word/2010/wordprocessingGroup" xmlns:wpi="http://schemas.microsoft.com/office/word/2010/wordprocessingInk" xmlns:wne="http://schemas.microsoft.com/office/word/2006/wordml" xmlns:wps="http://schemas.microsoft.com/office/word/2010/wordprocessingShape" mc:Ignorable="w14 wp14">
+<w:endnotes xmlns:wpc="http://schemas.microsoft.com/office/word/2010/wordprocessingCanvas" xmlns:mc="http://schemas.openxmlformats.org/markup-compatibility/2006" xmlns:o="urn:schemas-microsoft-com:office:office" xmlns:r="http://schemas.openxmlformats.org/officeDocument/2006/relationships" xmlns:m="http://schemas.openxmlformats.org/officeDocument/2006/math" xmlns:v="urn:schemas-microsoft-com:vml" xmlns:wp14="http://schemas.microsoft.com/office/word/2010/wordprocessingDrawing" xmlns:wp="http://schemas.openxmlformats.org/drawingml/2006/wordprocessingDrawing" xmlns:w10="urn:schemas-microsoft-com:office:word" xmlns:w="http://schemas.openxmlformats.org/wordprocessingml/2006/main" xmlns:w14="http://schemas.microsoft.com/office/word/2010/wordml" xmlns:w15="http://schemas.microsoft.com/office/word/2012/wordml" xmlns:wpg="http://schemas.microsoft.com/office/word/2010/wordprocessingGroup" xmlns:wpi="http://schemas.microsoft.com/office/word/2010/wordprocessingInk" xmlns:wne="http://schemas.microsoft.com/office/word/2006/wordml" xmlns:wps="http://schemas.microsoft.com/office/word/2010/wordprocessingShape" mc:Ignorable="w14 w15 wp14">
   <w:endnote w:type="separator" w:id="-1">
     <w:p>
       <w:pPr>
@@ -3376,7 +3426,7 @@
 </file>
 
 <file path=word/footnotes.xml><?xml version="1.0" encoding="utf-8"?>
-<w:footnotes xmlns:wpc="http://schemas.microsoft.com/office/word/2010/wordprocessingCanvas" xmlns:mc="http://schemas.openxmlformats.org/markup-compatibility/2006" xmlns:o="urn:schemas-microsoft-com:office:office" xmlns:r="http://schemas.openxmlformats.org/officeDocument/2006/relationships" xmlns:m="http://schemas.openxmlformats.org/officeDocument/2006/math" xmlns:v="urn:schemas-microsoft-com:vml" xmlns:wp14="http://schemas.microsoft.com/office/word/2010/wordprocessingDrawing" xmlns:wp="http://schemas.openxmlformats.org/drawingml/2006/wordprocessingDrawing" xmlns:w10="urn:schemas-microsoft-com:office:word" xmlns:w="http://schemas.openxmlformats.org/wordprocessingml/2006/main" xmlns:w14="http://schemas.microsoft.com/office/word/2010/wordml" xmlns:wpg="http://schemas.microsoft.com/office/word/2010/wordprocessingGroup" xmlns:wpi="http://schemas.microsoft.com/office/word/2010/wordprocessingInk" xmlns:wne="http://schemas.microsoft.com/office/word/2006/wordml" xmlns:wps="http://schemas.microsoft.com/office/word/2010/wordprocessingShape" mc:Ignorable="w14 wp14">
+<w:footnotes xmlns:wpc="http://schemas.microsoft.com/office/word/2010/wordprocessingCanvas" xmlns:mc="http://schemas.openxmlformats.org/markup-compatibility/2006" xmlns:o="urn:schemas-microsoft-com:office:office" xmlns:r="http://schemas.openxmlformats.org/officeDocument/2006/relationships" xmlns:m="http://schemas.openxmlformats.org/officeDocument/2006/math" xmlns:v="urn:schemas-microsoft-com:vml" xmlns:wp14="http://schemas.microsoft.com/office/word/2010/wordprocessingDrawing" xmlns:wp="http://schemas.openxmlformats.org/drawingml/2006/wordprocessingDrawing" xmlns:w10="urn:schemas-microsoft-com:office:word" xmlns:w="http://schemas.openxmlformats.org/wordprocessingml/2006/main" xmlns:w14="http://schemas.microsoft.com/office/word/2010/wordml" xmlns:w15="http://schemas.microsoft.com/office/word/2012/wordml" xmlns:wpg="http://schemas.microsoft.com/office/word/2010/wordprocessingGroup" xmlns:wpi="http://schemas.microsoft.com/office/word/2010/wordprocessingInk" xmlns:wne="http://schemas.microsoft.com/office/word/2006/wordml" xmlns:wps="http://schemas.microsoft.com/office/word/2010/wordprocessingShape" mc:Ignorable="w14 w15 wp14">
   <w:footnote w:type="separator" w:id="-1">
     <w:p>
       <w:pPr>
@@ -3401,7 +3451,7 @@
 </file>
 
 <file path=word/header1.xml><?xml version="1.0" encoding="utf-8"?>
-<w:hdr xmlns:wpc="http://schemas.microsoft.com/office/word/2010/wordprocessingCanvas" xmlns:mc="http://schemas.openxmlformats.org/markup-compatibility/2006" xmlns:o="urn:schemas-microsoft-com:office:office" xmlns:r="http://schemas.openxmlformats.org/officeDocument/2006/relationships" xmlns:m="http://schemas.openxmlformats.org/officeDocument/2006/math" xmlns:v="urn:schemas-microsoft-com:vml" xmlns:wp14="http://schemas.microsoft.com/office/word/2010/wordprocessingDrawing" xmlns:wp="http://schemas.openxmlformats.org/drawingml/2006/wordprocessingDrawing" xmlns:w10="urn:schemas-microsoft-com:office:word" xmlns:w="http://schemas.openxmlformats.org/wordprocessingml/2006/main" xmlns:w14="http://schemas.microsoft.com/office/word/2010/wordml" xmlns:wpg="http://schemas.microsoft.com/office/word/2010/wordprocessingGroup" xmlns:wpi="http://schemas.microsoft.com/office/word/2010/wordprocessingInk" xmlns:wne="http://schemas.microsoft.com/office/word/2006/wordml" xmlns:wps="http://schemas.microsoft.com/office/word/2010/wordprocessingShape" mc:Ignorable="w14 wp14">
+<w:hdr xmlns:wpc="http://schemas.microsoft.com/office/word/2010/wordprocessingCanvas" xmlns:mc="http://schemas.openxmlformats.org/markup-compatibility/2006" xmlns:o="urn:schemas-microsoft-com:office:office" xmlns:r="http://schemas.openxmlformats.org/officeDocument/2006/relationships" xmlns:m="http://schemas.openxmlformats.org/officeDocument/2006/math" xmlns:v="urn:schemas-microsoft-com:vml" xmlns:wp14="http://schemas.microsoft.com/office/word/2010/wordprocessingDrawing" xmlns:wp="http://schemas.openxmlformats.org/drawingml/2006/wordprocessingDrawing" xmlns:w10="urn:schemas-microsoft-com:office:word" xmlns:w="http://schemas.openxmlformats.org/wordprocessingml/2006/main" xmlns:w14="http://schemas.microsoft.com/office/word/2010/wordml" xmlns:w15="http://schemas.microsoft.com/office/word/2012/wordml" xmlns:wpg="http://schemas.microsoft.com/office/word/2010/wordprocessingGroup" xmlns:wpi="http://schemas.microsoft.com/office/word/2010/wordprocessingInk" xmlns:wne="http://schemas.microsoft.com/office/word/2006/wordml" xmlns:wps="http://schemas.microsoft.com/office/word/2010/wordprocessingShape" mc:Ignorable="w14 w15 wp14">
   <w:p>
     <w:pPr>
       <w:pStyle w:val="Header"/>
@@ -3849,7 +3899,7 @@
 </file>
 
 <file path=word/numbering.xml><?xml version="1.0" encoding="utf-8"?>
-<w:numbering xmlns:wpc="http://schemas.microsoft.com/office/word/2010/wordprocessingCanvas" xmlns:mc="http://schemas.openxmlformats.org/markup-compatibility/2006" xmlns:o="urn:schemas-microsoft-com:office:office" xmlns:r="http://schemas.openxmlformats.org/officeDocument/2006/relationships" xmlns:m="http://schemas.openxmlformats.org/officeDocument/2006/math" xmlns:v="urn:schemas-microsoft-com:vml" xmlns:wp14="http://schemas.microsoft.com/office/word/2010/wordprocessingDrawing" xmlns:wp="http://schemas.openxmlformats.org/drawingml/2006/wordprocessingDrawing" xmlns:w10="urn:schemas-microsoft-com:office:word" xmlns:w="http://schemas.openxmlformats.org/wordprocessingml/2006/main" xmlns:w14="http://schemas.microsoft.com/office/word/2010/wordml" xmlns:wpg="http://schemas.microsoft.com/office/word/2010/wordprocessingGroup" xmlns:wpi="http://schemas.microsoft.com/office/word/2010/wordprocessingInk" xmlns:wne="http://schemas.microsoft.com/office/word/2006/wordml" xmlns:wps="http://schemas.microsoft.com/office/word/2010/wordprocessingShape" mc:Ignorable="w14 wp14">
+<w:numbering xmlns:wpc="http://schemas.microsoft.com/office/word/2010/wordprocessingCanvas" xmlns:mc="http://schemas.openxmlformats.org/markup-compatibility/2006" xmlns:o="urn:schemas-microsoft-com:office:office" xmlns:r="http://schemas.openxmlformats.org/officeDocument/2006/relationships" xmlns:m="http://schemas.openxmlformats.org/officeDocument/2006/math" xmlns:v="urn:schemas-microsoft-com:vml" xmlns:wp14="http://schemas.microsoft.com/office/word/2010/wordprocessingDrawing" xmlns:wp="http://schemas.openxmlformats.org/drawingml/2006/wordprocessingDrawing" xmlns:w10="urn:schemas-microsoft-com:office:word" xmlns:w="http://schemas.openxmlformats.org/wordprocessingml/2006/main" xmlns:w14="http://schemas.microsoft.com/office/word/2010/wordml" xmlns:w15="http://schemas.microsoft.com/office/word/2012/wordml" xmlns:wpg="http://schemas.microsoft.com/office/word/2010/wordprocessingGroup" xmlns:wpi="http://schemas.microsoft.com/office/word/2010/wordprocessingInk" xmlns:wne="http://schemas.microsoft.com/office/word/2006/wordml" xmlns:wps="http://schemas.microsoft.com/office/word/2010/wordprocessingShape" mc:Ignorable="w14 w15 wp14">
   <w:abstractNum w:abstractNumId="0">
     <w:nsid w:val="40CA3AA9"/>
     <w:multiLevelType w:val="hybridMultilevel"/>
@@ -3970,7 +4020,7 @@
 </file>
 
 <file path=word/styles.xml><?xml version="1.0" encoding="utf-8"?>
-<w:styles xmlns:mc="http://schemas.openxmlformats.org/markup-compatibility/2006" xmlns:r="http://schemas.openxmlformats.org/officeDocument/2006/relationships" xmlns:w="http://schemas.openxmlformats.org/wordprocessingml/2006/main" xmlns:w14="http://schemas.microsoft.com/office/word/2010/wordml" mc:Ignorable="w14">
+<w:styles xmlns:mc="http://schemas.openxmlformats.org/markup-compatibility/2006" xmlns:r="http://schemas.openxmlformats.org/officeDocument/2006/relationships" xmlns:w="http://schemas.openxmlformats.org/wordprocessingml/2006/main" xmlns:w14="http://schemas.microsoft.com/office/word/2010/wordml" xmlns:w15="http://schemas.microsoft.com/office/word/2012/wordml" mc:Ignorable="w14 w15">
   <w:docDefaults>
     <w:rPrDefault>
       <w:rPr>
@@ -3986,590 +4036,378 @@
       </w:pPr>
     </w:pPrDefault>
   </w:docDefaults>
-  <w:latentStyles w:defLockedState="0" w:defUIPriority="99" w:defSemiHidden="1" w:defUnhideWhenUsed="1" w:defQFormat="0" w:count="267">
-    <w:lsdException w:name="Normal" w:semiHidden="0" w:uiPriority="0" w:unhideWhenUsed="0" w:qFormat="1"/>
-    <w:lsdException w:name="heading 1" w:semiHidden="0" w:uiPriority="9" w:unhideWhenUsed="0" w:qFormat="1"/>
-    <w:lsdException w:name="heading 2" w:uiPriority="9" w:qFormat="1"/>
-    <w:lsdException w:name="heading 3" w:uiPriority="9" w:qFormat="1"/>
-    <w:lsdException w:name="heading 4" w:uiPriority="9" w:qFormat="1"/>
-    <w:lsdException w:name="heading 5" w:uiPriority="9" w:qFormat="1"/>
-    <w:lsdException w:name="heading 6" w:uiPriority="9" w:qFormat="1"/>
-    <w:lsdException w:name="heading 7" w:uiPriority="9" w:qFormat="1"/>
-    <w:lsdException w:name="heading 8" w:uiPriority="9" w:qFormat="1"/>
-    <w:lsdException w:name="heading 9" w:uiPriority="9" w:qFormat="1"/>
-    <w:lsdException w:name="toc 1" w:uiPriority="39"/>
-    <w:lsdException w:name="toc 2" w:uiPriority="39"/>
-    <w:lsdException w:name="toc 3" w:uiPriority="39"/>
-    <w:lsdException w:name="toc 4" w:uiPriority="39"/>
-    <w:lsdException w:name="toc 5" w:uiPriority="39"/>
-    <w:lsdException w:name="toc 6" w:uiPriority="39"/>
-    <w:lsdException w:name="toc 7" w:uiPriority="39"/>
-    <w:lsdException w:name="toc 8" w:uiPriority="39"/>
-    <w:lsdException w:name="toc 9" w:uiPriority="39"/>
-    <w:lsdException w:name="caption" w:uiPriority="35" w:qFormat="1"/>
-    <w:lsdException w:name="Title" w:semiHidden="0" w:uiPriority="10" w:unhideWhenUsed="0" w:qFormat="1"/>
-    <w:lsdException w:name="Default Paragraph Font" w:uiPriority="1"/>
-    <w:lsdException w:name="Subtitle" w:semiHidden="0" w:uiPriority="11" w:unhideWhenUsed="0" w:qFormat="1"/>
-    <w:lsdException w:name="Strong" w:semiHidden="0" w:uiPriority="22" w:unhideWhenUsed="0" w:qFormat="1"/>
-    <w:lsdException w:name="Emphasis" w:semiHidden="0" w:uiPriority="20" w:unhideWhenUsed="0" w:qFormat="1"/>
-    <w:lsdException w:name="Table Grid" w:semiHidden="0" w:uiPriority="39" w:unhideWhenUsed="0"/>
-    <w:lsdException w:name="Placeholder Text" w:unhideWhenUsed="0"/>
-    <w:lsdException w:name="No Spacing" w:semiHidden="0" w:uiPriority="1" w:unhideWhenUsed="0" w:qFormat="1"/>
-    <w:lsdException w:name="Light Shading" w:semiHidden="0" w:uiPriority="60" w:unhideWhenUsed="0"/>
-    <w:lsdException w:name="Light List" w:semiHidden="0" w:uiPriority="61" w:unhideWhenUsed="0"/>
-    <w:lsdException w:name="Light Grid" w:semiHidden="0" w:uiPriority="62" w:unhideWhenUsed="0"/>
-    <w:lsdException w:name="Medium Shading 1" w:semiHidden="0" w:uiPriority="63" w:unhideWhenUsed="0"/>
-    <w:lsdException w:name="Medium Shading 2" w:semiHidden="0" w:uiPriority="64" w:unhideWhenUsed="0"/>
-    <w:lsdException w:name="Medium List 1" w:semiHidden="0" w:uiPriority="65" w:unhideWhenUsed="0"/>
-    <w:lsdException w:name="Medium List 2" w:semiHidden="0" w:uiPriority="66" w:unhideWhenUsed="0"/>
-    <w:lsdException w:name="Medium Grid 1" w:semiHidden="0" w:uiPriority="67" w:unhideWhenUsed="0"/>
-    <w:lsdException w:name="Medium Grid 2" w:semiHidden="0" w:uiPriority="68" w:unhideWhenUsed="0"/>
-    <w:lsdException w:name="Medium Grid 3" w:semiHidden="0" w:uiPriority="69" w:unhideWhenUsed="0"/>
-    <w:lsdException w:name="Dark List" w:semiHidden="0" w:uiPriority="70" w:unhideWhenUsed="0"/>
-    <w:lsdException w:name="Colorful Shading" w:semiHidden="0" w:uiPriority="71" w:unhideWhenUsed="0"/>
-    <w:lsdException w:name="Colorful List" w:semiHidden="0" w:uiPriority="72" w:unhideWhenUsed="0"/>
-    <w:lsdException w:name="Colorful Grid" w:semiHidden="0" w:uiPriority="73" w:unhideWhenUsed="0"/>
-    <w:lsdException w:name="Light Shading Accent 1" w:semiHidden="0" w:uiPriority="60" w:unhideWhenUsed="0"/>
-    <w:lsdException w:name="Light List Accent 1" w:semiHidden="0" w:uiPriority="61" w:unhideWhenUsed="0"/>
-    <w:lsdException w:name="Light Grid Accent 1" w:semiHidden="0" w:uiPriority="62" w:unhideWhenUsed="0"/>
-    <w:lsdException w:name="Medium Shading 1 Accent 1" w:semiHidden="0" w:uiPriority="63" w:unhideWhenUsed="0"/>
-    <w:lsdException w:name="Medium Shading 2 Accent 1" w:semiHidden="0" w:uiPriority="64" w:unhideWhenUsed="0"/>
-    <w:lsdException w:name="Medium List 1 Accent 1" w:semiHidden="0" w:uiPriority="65" w:unhideWhenUsed="0"/>
-    <w:lsdException w:name="Revision" w:unhideWhenUsed="0"/>
-    <w:lsdException w:name="List Paragraph" w:semiHidden="0" w:uiPriority="34" w:unhideWhenUsed="0" w:qFormat="1"/>
-    <w:lsdException w:name="Quote" w:semiHidden="0" w:uiPriority="29" w:unhideWhenUsed="0" w:qFormat="1"/>
-    <w:lsdException w:name="Intense Quote" w:semiHidden="0" w:uiPriority="30" w:unhideWhenUsed="0" w:qFormat="1"/>
-    <w:lsdException w:name="Medium List 2 Accent 1" w:semiHidden="0" w:uiPriority="66" w:unhideWhenUsed="0"/>
-    <w:lsdException w:name="Medium Grid 1 Accent 1" w:semiHidden="0" w:uiPriority="67" w:unhideWhenUsed="0"/>
-    <w:lsdException w:name="Medium Grid 2 Accent 1" w:semiHidden="0" w:uiPriority="68" w:unhideWhenUsed="0"/>
-    <w:lsdException w:name="Medium Grid 3 Accent 1" w:semiHidden="0" w:uiPriority="69" w:unhideWhenUsed="0"/>
-    <w:lsdException w:name="Dark List Accent 1" w:semiHidden="0" w:uiPriority="70" w:unhideWhenUsed="0"/>
-    <w:lsdException w:name="Colorful Shading Accent 1" w:semiHidden="0" w:uiPriority="71" w:unhideWhenUsed="0"/>
-    <w:lsdException w:name="Colorful List Accent 1" w:semiHidden="0" w:uiPriority="72" w:unhideWhenUsed="0"/>
-    <w:lsdException w:name="Colorful Grid Accent 1" w:semiHidden="0" w:uiPriority="73" w:unhideWhenUsed="0"/>
-    <w:lsdException w:name="Light Shading Accent 2" w:semiHidden="0" w:uiPriority="60" w:unhideWhenUsed="0"/>
-    <w:lsdException w:name="Light List Accent 2" w:semiHidden="0" w:uiPriority="61" w:unhideWhenUsed="0"/>
-    <w:lsdException w:name="Light Grid Accent 2" w:semiHidden="0" w:uiPriority="62" w:unhideWhenUsed="0"/>
-    <w:lsdException w:name="Medium Shading 1 Accent 2" w:semiHidden="0" w:uiPriority="63" w:unhideWhenUsed="0"/>
-    <w:lsdException w:name="Medium Shading 2 Accent 2" w:semiHidden="0" w:uiPriority="64" w:unhideWhenUsed="0"/>
-    <w:lsdException w:name="Medium List 1 Accent 2" w:semiHidden="0" w:uiPriority="65" w:unhideWhenUsed="0"/>
-    <w:lsdException w:name="Medium List 2 Accent 2" w:semiHidden="0" w:uiPriority="66" w:unhideWhenUsed="0"/>
-    <w:lsdException w:name="Medium Grid 1 Accent 2" w:semiHidden="0" w:uiPriority="67" w:unhideWhenUsed="0"/>
-    <w:lsdException w:name="Medium Grid 2 Accent 2" w:semiHidden="0" w:uiPriority="68" w:unhideWhenUsed="0"/>
-    <w:lsdException w:name="Medium Grid 3 Accent 2" w:semiHidden="0" w:uiPriority="69" w:unhideWhenUsed="0"/>
-    <w:lsdException w:name="Dark List Accent 2" w:semiHidden="0" w:uiPriority="70" w:unhideWhenUsed="0"/>
-    <w:lsdException w:name="Colorful Shading Accent 2" w:semiHidden="0" w:uiPriority="71" w:unhideWhenUsed="0"/>
-    <w:lsdException w:name="Colorful List Accent 2" w:semiHidden="0" w:uiPriority="72" w:unhideWhenUsed="0"/>
-    <w:lsdException w:name="Colorful Grid Accent 2" w:semiHidden="0" w:uiPriority="73" w:unhideWhenUsed="0"/>
-    <w:lsdException w:name="Light Shading Accent 3" w:semiHidden="0" w:uiPriority="60" w:unhideWhenUsed="0"/>
-    <w:lsdException w:name="Light List Accent 3" w:semiHidden="0" w:uiPriority="61" w:unhideWhenUsed="0"/>
-    <w:lsdException w:name="Light Grid Accent 3" w:semiHidden="0" w:uiPriority="62" w:unhideWhenUsed="0"/>
-    <w:lsdException w:name="Medium Shading 1 Accent 3" w:semiHidden="0" w:uiPriority="63" w:unhideWhenUsed="0"/>
-    <w:lsdException w:name="Medium Shading 2 Accent 3" w:semiHidden="0" w:uiPriority="64" w:unhideWhenUsed="0"/>
-    <w:lsdException w:name="Medium List 1 Accent 3" w:semiHidden="0" w:uiPriority="65" w:unhideWhenUsed="0"/>
-    <w:lsdException w:name="Medium List 2 Accent 3" w:semiHidden="0" w:uiPriority="66" w:unhideWhenUsed="0"/>
-    <w:lsdException w:name="Medium Grid 1 Accent 3" w:semiHidden="0" w:uiPriority="67" w:unhideWhenUsed="0"/>
-    <w:lsdException w:name="Medium Grid 2 Accent 3" w:semiHidden="0" w:uiPriority="68" w:unhideWhenUsed="0"/>
-    <w:lsdException w:name="Medium Grid 3 Accent 3" w:semiHidden="0" w:uiPriority="69" w:unhideWhenUsed="0"/>
-    <w:lsdException w:name="Dark List Accent 3" w:semiHidden="0" w:uiPriority="70" w:unhideWhenUsed="0"/>
-    <w:lsdException w:name="Colorful Shading Accent 3" w:semiHidden="0" w:uiPriority="71" w:unhideWhenUsed="0"/>
-    <w:lsdException w:name="Colorful List Accent 3" w:semiHidden="0" w:uiPriority="72" w:unhideWhenUsed="0"/>
-    <w:lsdException w:name="Colorful Grid Accent 3" w:semiHidden="0" w:uiPriority="73" w:unhideWhenUsed="0"/>
-    <w:lsdException w:name="Light Shading Accent 4" w:semiHidden="0" w:uiPriority="60" w:unhideWhenUsed="0"/>
-    <w:lsdException w:name="Light List Accent 4" w:semiHidden="0" w:uiPriority="61" w:unhideWhenUsed="0"/>
-    <w:lsdException w:name="Light Grid Accent 4" w:semiHidden="0" w:uiPriority="62" w:unhideWhenUsed="0"/>
-    <w:lsdException w:name="Medium Shading 1 Accent 4" w:semiHidden="0" w:uiPriority="63" w:unhideWhenUsed="0"/>
-    <w:lsdException w:name="Medium Shading 2 Accent 4" w:semiHidden="0" w:uiPriority="64" w:unhideWhenUsed="0"/>
-    <w:lsdException w:name="Medium List 1 Accent 4" w:semiHidden="0" w:uiPriority="65" w:unhideWhenUsed="0"/>
-    <w:lsdException w:name="Medium List 2 Accent 4" w:semiHidden="0" w:uiPriority="66" w:unhideWhenUsed="0"/>
-    <w:lsdException w:name="Medium Grid 1 Accent 4" w:semiHidden="0" w:uiPriority="67" w:unhideWhenUsed="0"/>
-    <w:lsdException w:name="Medium Grid 2 Accent 4" w:semiHidden="0" w:uiPriority="68" w:unhideWhenUsed="0"/>
-    <w:lsdException w:name="Medium Grid 3 Accent 4" w:semiHidden="0" w:uiPriority="69" w:unhideWhenUsed="0"/>
-    <w:lsdException w:name="Dark List Accent 4" w:semiHidden="0" w:uiPriority="70" w:unhideWhenUsed="0"/>
-    <w:lsdException w:name="Colorful Shading Accent 4" w:semiHidden="0" w:uiPriority="71" w:unhideWhenUsed="0"/>
-    <w:lsdException w:name="Colorful List Accent 4" w:semiHidden="0" w:uiPriority="72" w:unhideWhenUsed="0"/>
-    <w:lsdException w:name="Colorful Grid Accent 4" w:semiHidden="0" w:uiPriority="73" w:unhideWhenUsed="0"/>
-    <w:lsdException w:name="Light Shading Accent 5" w:semiHidden="0" w:uiPriority="60" w:unhideWhenUsed="0"/>
-    <w:lsdException w:name="Light List Accent 5" w:semiHidden="0" w:uiPriority="61" w:unhideWhenUsed="0"/>
-    <w:lsdException w:name="Light Grid Accent 5" w:semiHidden="0" w:uiPriority="62" w:unhideWhenUsed="0"/>
-    <w:lsdException w:name="Medium Shading 1 Accent 5" w:semiHidden="0" w:uiPriority="63" w:unhideWhenUsed="0"/>
-    <w:lsdException w:name="Medium Shading 2 Accent 5" w:semiHidden="0" w:uiPriority="64" w:unhideWhenUsed="0"/>
-    <w:lsdException w:name="Medium List 1 Accent 5" w:semiHidden="0" w:uiPriority="65" w:unhideWhenUsed="0"/>
-    <w:lsdException w:name="Medium List 2 Accent 5" w:semiHidden="0" w:uiPriority="66" w:unhideWhenUsed="0"/>
-    <w:lsdException w:name="Medium Grid 1 Accent 5" w:semiHidden="0" w:uiPriority="67" w:unhideWhenUsed="0"/>
-    <w:lsdException w:name="Medium Grid 2 Accent 5" w:semiHidden="0" w:uiPriority="68" w:unhideWhenUsed="0"/>
-    <w:lsdException w:name="Medium Grid 3 Accent 5" w:semiHidden="0" w:uiPriority="69" w:unhideWhenUsed="0"/>
-    <w:lsdException w:name="Dark List Accent 5" w:semiHidden="0" w:uiPriority="70" w:unhideWhenUsed="0"/>
-    <w:lsdException w:name="Colorful Shading Accent 5" w:semiHidden="0" w:uiPriority="71" w:unhideWhenUsed="0"/>
-    <w:lsdException w:name="Colorful List Accent 5" w:semiHidden="0" w:uiPriority="72" w:unhideWhenUsed="0"/>
-    <w:lsdException w:name="Colorful Grid Accent 5" w:semiHidden="0" w:uiPriority="73" w:unhideWhenUsed="0"/>
-    <w:lsdException w:name="Light Shading Accent 6" w:semiHidden="0" w:uiPriority="60" w:unhideWhenUsed="0"/>
-    <w:lsdException w:name="Light List Accent 6" w:semiHidden="0" w:uiPriority="61" w:unhideWhenUsed="0"/>
-    <w:lsdException w:name="Light Grid Accent 6" w:semiHidden="0" w:uiPriority="62" w:unhideWhenUsed="0"/>
-    <w:lsdException w:name="Medium Shading 1 Accent 6" w:semiHidden="0" w:uiPriority="63" w:unhideWhenUsed="0"/>
-    <w:lsdException w:name="Medium Shading 2 Accent 6" w:semiHidden="0" w:uiPriority="64" w:unhideWhenUsed="0"/>
-    <w:lsdException w:name="Medium List 1 Accent 6" w:semiHidden="0" w:uiPriority="65" w:unhideWhenUsed="0"/>
-    <w:lsdException w:name="Medium List 2 Accent 6" w:semiHidden="0" w:uiPriority="66" w:unhideWhenUsed="0"/>
-    <w:lsdException w:name="Medium Grid 1 Accent 6" w:semiHidden="0" w:uiPriority="67" w:unhideWhenUsed="0"/>
-    <w:lsdException w:name="Medium Grid 2 Accent 6" w:semiHidden="0" w:uiPriority="68" w:unhideWhenUsed="0"/>
-    <w:lsdException w:name="Medium Grid 3 Accent 6" w:semiHidden="0" w:uiPriority="69" w:unhideWhenUsed="0"/>
-    <w:lsdException w:name="Dark List Accent 6" w:semiHidden="0" w:uiPriority="70" w:unhideWhenUsed="0"/>
-    <w:lsdException w:name="Colorful Shading Accent 6" w:semiHidden="0" w:uiPriority="71" w:unhideWhenUsed="0"/>
-    <w:lsdException w:name="Colorful List Accent 6" w:semiHidden="0" w:uiPriority="72" w:unhideWhenUsed="0"/>
-    <w:lsdException w:name="Colorful Grid Accent 6" w:semiHidden="0" w:uiPriority="73" w:unhideWhenUsed="0"/>
-    <w:lsdException w:name="Subtle Emphasis" w:semiHidden="0" w:uiPriority="19" w:unhideWhenUsed="0" w:qFormat="1"/>
-    <w:lsdException w:name="Intense Emphasis" w:semiHidden="0" w:uiPriority="21" w:unhideWhenUsed="0" w:qFormat="1"/>
-    <w:lsdException w:name="Subtle Reference" w:semiHidden="0" w:uiPriority="31" w:unhideWhenUsed="0" w:qFormat="1"/>
-    <w:lsdException w:name="Intense Reference" w:semiHidden="0" w:uiPriority="32" w:unhideWhenUsed="0" w:qFormat="1"/>
-    <w:lsdException w:name="Book Title" w:semiHidden="0" w:uiPriority="33" w:unhideWhenUsed="0" w:qFormat="1"/>
-    <w:lsdException w:name="Bibliography" w:uiPriority="37"/>
-    <w:lsdException w:name="TOC Heading" w:uiPriority="39" w:qFormat="1"/>
-  </w:latentStyles>
-  <w:style w:type="paragraph" w:default="1" w:styleId="Normal">
-    <w:name w:val="Normal"/>
-    <w:qFormat/>
-  </w:style>
-  <w:style w:type="paragraph" w:styleId="Heading1">
-    <w:name w:val="heading 1"/>
-    <w:basedOn w:val="Normal"/>
-    <w:next w:val="Normal"/>
-    <w:link w:val="Heading1Char"/>
-    <w:uiPriority w:val="9"/>
-    <w:qFormat/>
-    <w:rsid w:val="0014257F"/>
-    <w:pPr>
-      <w:keepNext/>
-      <w:keepLines/>
-      <w:spacing w:before="240" w:after="0"/>
-      <w:outlineLvl w:val="0"/>
-    </w:pPr>
-    <w:rPr>
-      <w:rFonts w:asciiTheme="majorHAnsi" w:eastAsiaTheme="majorEastAsia" w:hAnsiTheme="majorHAnsi" w:cstheme="majorBidi"/>
-      <w:color w:val="2E74B5" w:themeColor="accent1" w:themeShade="BF"/>
-      <w:sz w:val="32"/>
-      <w:szCs w:val="32"/>
-    </w:rPr>
-  </w:style>
-  <w:style w:type="paragraph" w:styleId="Heading2">
-    <w:name w:val="heading 2"/>
-    <w:basedOn w:val="Normal"/>
-    <w:next w:val="Normal"/>
-    <w:link w:val="Heading2Char"/>
-    <w:uiPriority w:val="9"/>
-    <w:unhideWhenUsed/>
-    <w:qFormat/>
-    <w:rsid w:val="0014257F"/>
-    <w:pPr>
-      <w:keepNext/>
-      <w:keepLines/>
-      <w:spacing w:before="40" w:after="0"/>
-      <w:outlineLvl w:val="1"/>
-    </w:pPr>
-    <w:rPr>
-      <w:rFonts w:asciiTheme="majorHAnsi" w:eastAsiaTheme="majorEastAsia" w:hAnsiTheme="majorHAnsi" w:cstheme="majorBidi"/>
-      <w:color w:val="2E74B5" w:themeColor="accent1" w:themeShade="BF"/>
-      <w:sz w:val="26"/>
-      <w:szCs w:val="26"/>
-    </w:rPr>
-  </w:style>
-  <w:style w:type="character" w:default="1" w:styleId="DefaultParagraphFont">
-    <w:name w:val="Default Paragraph Font"/>
-    <w:uiPriority w:val="1"/>
-    <w:semiHidden/>
-    <w:unhideWhenUsed/>
-  </w:style>
-  <w:style w:type="table" w:default="1" w:styleId="TableNormal">
-    <w:name w:val="Normal Table"/>
-    <w:uiPriority w:val="99"/>
-    <w:semiHidden/>
-    <w:unhideWhenUsed/>
-    <w:tblPr>
-      <w:tblInd w:w="0" w:type="dxa"/>
-      <w:tblCellMar>
-        <w:top w:w="0" w:type="dxa"/>
-        <w:left w:w="108" w:type="dxa"/>
-        <w:bottom w:w="0" w:type="dxa"/>
-        <w:right w:w="108" w:type="dxa"/>
-      </w:tblCellMar>
-    </w:tblPr>
-  </w:style>
-  <w:style w:type="numbering" w:default="1" w:styleId="NoList">
-    <w:name w:val="No List"/>
-    <w:uiPriority w:val="99"/>
-    <w:semiHidden/>
-    <w:unhideWhenUsed/>
-  </w:style>
-  <w:style w:type="character" w:customStyle="1" w:styleId="Heading1Char">
-    <w:name w:val="Heading 1 Char"/>
-    <w:basedOn w:val="DefaultParagraphFont"/>
-    <w:link w:val="Heading1"/>
-    <w:uiPriority w:val="9"/>
-    <w:rsid w:val="0014257F"/>
-    <w:rPr>
-      <w:rFonts w:asciiTheme="majorHAnsi" w:eastAsiaTheme="majorEastAsia" w:hAnsiTheme="majorHAnsi" w:cstheme="majorBidi"/>
-      <w:color w:val="2E74B5" w:themeColor="accent1" w:themeShade="BF"/>
-      <w:sz w:val="32"/>
-      <w:szCs w:val="32"/>
-    </w:rPr>
-  </w:style>
-  <w:style w:type="paragraph" w:styleId="ListParagraph">
-    <w:name w:val="List Paragraph"/>
-    <w:basedOn w:val="Normal"/>
-    <w:uiPriority w:val="34"/>
-    <w:qFormat/>
-    <w:rsid w:val="0014257F"/>
-    <w:pPr>
-      <w:ind w:left="720"/>
-      <w:contextualSpacing/>
-    </w:pPr>
-  </w:style>
-  <w:style w:type="character" w:customStyle="1" w:styleId="Heading2Char">
-    <w:name w:val="Heading 2 Char"/>
-    <w:basedOn w:val="DefaultParagraphFont"/>
-    <w:link w:val="Heading2"/>
-    <w:uiPriority w:val="9"/>
-    <w:rsid w:val="0014257F"/>
-    <w:rPr>
-      <w:rFonts w:asciiTheme="majorHAnsi" w:eastAsiaTheme="majorEastAsia" w:hAnsiTheme="majorHAnsi" w:cstheme="majorBidi"/>
-      <w:color w:val="2E74B5" w:themeColor="accent1" w:themeShade="BF"/>
-      <w:sz w:val="26"/>
-      <w:szCs w:val="26"/>
-    </w:rPr>
-  </w:style>
-  <w:style w:type="table" w:styleId="TableGrid">
-    <w:name w:val="Table Grid"/>
-    <w:basedOn w:val="TableNormal"/>
-    <w:uiPriority w:val="39"/>
-    <w:rsid w:val="0014257F"/>
-    <w:pPr>
-      <w:spacing w:after="0" w:line="240" w:lineRule="auto"/>
-    </w:pPr>
-    <w:tblPr>
-      <w:tblInd w:w="0" w:type="dxa"/>
-      <w:tblBorders>
-        <w:top w:val="single" w:sz="4" w:space="0" w:color="auto"/>
-        <w:left w:val="single" w:sz="4" w:space="0" w:color="auto"/>
-        <w:bottom w:val="single" w:sz="4" w:space="0" w:color="auto"/>
-        <w:right w:val="single" w:sz="4" w:space="0" w:color="auto"/>
-        <w:insideH w:val="single" w:sz="4" w:space="0" w:color="auto"/>
-        <w:insideV w:val="single" w:sz="4" w:space="0" w:color="auto"/>
-      </w:tblBorders>
-      <w:tblCellMar>
-        <w:top w:w="0" w:type="dxa"/>
-        <w:left w:w="108" w:type="dxa"/>
-        <w:bottom w:w="0" w:type="dxa"/>
-        <w:right w:w="108" w:type="dxa"/>
-      </w:tblCellMar>
-    </w:tblPr>
-  </w:style>
-  <w:style w:type="paragraph" w:styleId="Header">
-    <w:name w:val="header"/>
-    <w:basedOn w:val="Normal"/>
-    <w:link w:val="HeaderChar"/>
-    <w:uiPriority w:val="99"/>
-    <w:unhideWhenUsed/>
-    <w:rsid w:val="00CF5D4C"/>
-    <w:pPr>
-      <w:tabs>
-        <w:tab w:val="center" w:pos="4419"/>
-        <w:tab w:val="right" w:pos="8838"/>
-      </w:tabs>
-      <w:spacing w:after="0" w:line="240" w:lineRule="auto"/>
-    </w:pPr>
-  </w:style>
-  <w:style w:type="character" w:customStyle="1" w:styleId="HeaderChar">
-    <w:name w:val="Header Char"/>
-    <w:basedOn w:val="DefaultParagraphFont"/>
-    <w:link w:val="Header"/>
-    <w:uiPriority w:val="99"/>
-    <w:rsid w:val="00CF5D4C"/>
-  </w:style>
-  <w:style w:type="paragraph" w:styleId="Footer">
-    <w:name w:val="footer"/>
-    <w:basedOn w:val="Normal"/>
-    <w:link w:val="FooterChar"/>
-    <w:uiPriority w:val="99"/>
-    <w:unhideWhenUsed/>
-    <w:rsid w:val="00CF5D4C"/>
-    <w:pPr>
-      <w:tabs>
-        <w:tab w:val="center" w:pos="4419"/>
-        <w:tab w:val="right" w:pos="8838"/>
-      </w:tabs>
-      <w:spacing w:after="0" w:line="240" w:lineRule="auto"/>
-    </w:pPr>
-  </w:style>
-  <w:style w:type="character" w:customStyle="1" w:styleId="FooterChar">
-    <w:name w:val="Footer Char"/>
-    <w:basedOn w:val="DefaultParagraphFont"/>
-    <w:link w:val="Footer"/>
-    <w:uiPriority w:val="99"/>
-    <w:rsid w:val="00CF5D4C"/>
-  </w:style>
-  <w:style w:type="paragraph" w:styleId="TOCHeading">
-    <w:name w:val="TOC Heading"/>
-    <w:basedOn w:val="Heading1"/>
-    <w:next w:val="Normal"/>
-    <w:uiPriority w:val="39"/>
-    <w:unhideWhenUsed/>
-    <w:qFormat/>
-    <w:rsid w:val="002152E4"/>
-    <w:pPr>
-      <w:outlineLvl w:val="9"/>
-    </w:pPr>
-    <w:rPr>
-      <w:lang w:val="en-US"/>
-    </w:rPr>
-  </w:style>
-  <w:style w:type="paragraph" w:styleId="TOC1">
-    <w:name w:val="toc 1"/>
-    <w:basedOn w:val="Normal"/>
-    <w:next w:val="Normal"/>
-    <w:autoRedefine/>
-    <w:uiPriority w:val="39"/>
-    <w:unhideWhenUsed/>
-    <w:rsid w:val="002152E4"/>
-    <w:pPr>
-      <w:spacing w:after="100"/>
-    </w:pPr>
-  </w:style>
-  <w:style w:type="paragraph" w:styleId="TOC2">
-    <w:name w:val="toc 2"/>
-    <w:basedOn w:val="Normal"/>
-    <w:next w:val="Normal"/>
-    <w:autoRedefine/>
-    <w:uiPriority w:val="39"/>
-    <w:unhideWhenUsed/>
-    <w:rsid w:val="002152E4"/>
-    <w:pPr>
-      <w:spacing w:after="100"/>
-      <w:ind w:left="220"/>
-    </w:pPr>
-  </w:style>
-  <w:style w:type="character" w:styleId="Hyperlink">
-    <w:name w:val="Hyperlink"/>
-    <w:basedOn w:val="DefaultParagraphFont"/>
-    <w:uiPriority w:val="99"/>
-    <w:unhideWhenUsed/>
-    <w:rsid w:val="002152E4"/>
-    <w:rPr>
-      <w:color w:val="0563C1" w:themeColor="hyperlink"/>
-      <w:u w:val="single"/>
-    </w:rPr>
-  </w:style>
-  <w:style w:type="paragraph" w:styleId="NoSpacing">
-    <w:name w:val="No Spacing"/>
-    <w:link w:val="NoSpacingChar"/>
-    <w:uiPriority w:val="1"/>
-    <w:qFormat/>
-    <w:rsid w:val="00825455"/>
-    <w:pPr>
-      <w:spacing w:after="0" w:line="240" w:lineRule="auto"/>
-    </w:pPr>
-    <w:rPr>
-      <w:rFonts w:eastAsiaTheme="minorEastAsia"/>
-      <w:lang w:val="en-US"/>
-    </w:rPr>
-  </w:style>
-  <w:style w:type="character" w:customStyle="1" w:styleId="NoSpacingChar">
-    <w:name w:val="No Spacing Char"/>
-    <w:basedOn w:val="DefaultParagraphFont"/>
-    <w:link w:val="NoSpacing"/>
-    <w:uiPriority w:val="1"/>
-    <w:rsid w:val="00825455"/>
-    <w:rPr>
-      <w:rFonts w:eastAsiaTheme="minorEastAsia"/>
-      <w:lang w:val="en-US"/>
-    </w:rPr>
-  </w:style>
-  <w:style w:type="paragraph" w:styleId="BalloonText">
-    <w:name w:val="Balloon Text"/>
-    <w:basedOn w:val="Normal"/>
-    <w:link w:val="BalloonTextChar"/>
-    <w:uiPriority w:val="99"/>
-    <w:semiHidden/>
-    <w:unhideWhenUsed/>
-    <w:rsid w:val="00D5799B"/>
-    <w:pPr>
-      <w:spacing w:after="0" w:line="240" w:lineRule="auto"/>
-    </w:pPr>
-    <w:rPr>
-      <w:rFonts w:ascii="Tahoma" w:hAnsi="Tahoma" w:cs="Tahoma"/>
-      <w:sz w:val="16"/>
-      <w:szCs w:val="16"/>
-    </w:rPr>
-  </w:style>
-  <w:style w:type="character" w:customStyle="1" w:styleId="BalloonTextChar">
-    <w:name w:val="Balloon Text Char"/>
-    <w:basedOn w:val="DefaultParagraphFont"/>
-    <w:link w:val="BalloonText"/>
-    <w:uiPriority w:val="99"/>
-    <w:semiHidden/>
-    <w:rsid w:val="00D5799B"/>
-    <w:rPr>
-      <w:rFonts w:ascii="Tahoma" w:hAnsi="Tahoma" w:cs="Tahoma"/>
-      <w:sz w:val="16"/>
-      <w:szCs w:val="16"/>
-    </w:rPr>
-  </w:style>
-</w:styles>
-</file>
-
-<file path=word/stylesWithEffects.xml><?xml version="1.0" encoding="utf-8"?>
-<w:styles xmlns:wpc="http://schemas.microsoft.com/office/word/2010/wordprocessingCanvas" xmlns:mc="http://schemas.openxmlformats.org/markup-compatibility/2006" xmlns:o="urn:schemas-microsoft-com:office:office" xmlns:r="http://schemas.openxmlformats.org/officeDocument/2006/relationships" xmlns:m="http://schemas.openxmlformats.org/officeDocument/2006/math" xmlns:v="urn:schemas-microsoft-com:vml" xmlns:wp14="http://schemas.microsoft.com/office/word/2010/wordprocessingDrawing" xmlns:wp="http://schemas.openxmlformats.org/drawingml/2006/wordprocessingDrawing" xmlns:w10="urn:schemas-microsoft-com:office:word" xmlns:w="http://schemas.openxmlformats.org/wordprocessingml/2006/main" xmlns:w14="http://schemas.microsoft.com/office/word/2010/wordml" xmlns:wpg="http://schemas.microsoft.com/office/word/2010/wordprocessingGroup" xmlns:wpi="http://schemas.microsoft.com/office/word/2010/wordprocessingInk" xmlns:wne="http://schemas.microsoft.com/office/word/2006/wordml" xmlns:wps="http://schemas.microsoft.com/office/word/2010/wordprocessingShape" mc:Ignorable="w14 wp14">
-  <w:docDefaults>
-    <w:rPrDefault>
-      <w:rPr>
-        <w:rFonts w:asciiTheme="minorHAnsi" w:eastAsiaTheme="minorHAnsi" w:hAnsiTheme="minorHAnsi" w:cstheme="minorBidi"/>
-        <w:sz w:val="22"/>
-        <w:szCs w:val="22"/>
-        <w:lang w:val="es-AR" w:eastAsia="en-US" w:bidi="ar-SA"/>
-      </w:rPr>
-    </w:rPrDefault>
-    <w:pPrDefault>
-      <w:pPr>
-        <w:spacing w:after="160" w:line="259" w:lineRule="auto"/>
-      </w:pPr>
-    </w:pPrDefault>
-  </w:docDefaults>
-  <w:latentStyles w:defLockedState="0" w:defUIPriority="99" w:defSemiHidden="1" w:defUnhideWhenUsed="1" w:defQFormat="0" w:count="267">
-    <w:lsdException w:name="Normal" w:semiHidden="0" w:uiPriority="0" w:unhideWhenUsed="0" w:qFormat="1"/>
-    <w:lsdException w:name="heading 1" w:semiHidden="0" w:uiPriority="9" w:unhideWhenUsed="0" w:qFormat="1"/>
-    <w:lsdException w:name="heading 2" w:uiPriority="9" w:qFormat="1"/>
-    <w:lsdException w:name="heading 3" w:uiPriority="9" w:qFormat="1"/>
-    <w:lsdException w:name="heading 4" w:uiPriority="9" w:qFormat="1"/>
-    <w:lsdException w:name="heading 5" w:uiPriority="9" w:qFormat="1"/>
-    <w:lsdException w:name="heading 6" w:uiPriority="9" w:qFormat="1"/>
-    <w:lsdException w:name="heading 7" w:uiPriority="9" w:qFormat="1"/>
-    <w:lsdException w:name="heading 8" w:uiPriority="9" w:qFormat="1"/>
-    <w:lsdException w:name="heading 9" w:uiPriority="9" w:qFormat="1"/>
-    <w:lsdException w:name="toc 1" w:uiPriority="39"/>
-    <w:lsdException w:name="toc 2" w:uiPriority="39"/>
-    <w:lsdException w:name="toc 3" w:uiPriority="39"/>
-    <w:lsdException w:name="toc 4" w:uiPriority="39"/>
-    <w:lsdException w:name="toc 5" w:uiPriority="39"/>
-    <w:lsdException w:name="toc 6" w:uiPriority="39"/>
-    <w:lsdException w:name="toc 7" w:uiPriority="39"/>
-    <w:lsdException w:name="toc 8" w:uiPriority="39"/>
-    <w:lsdException w:name="toc 9" w:uiPriority="39"/>
-    <w:lsdException w:name="caption" w:uiPriority="35" w:qFormat="1"/>
-    <w:lsdException w:name="Title" w:semiHidden="0" w:uiPriority="10" w:unhideWhenUsed="0" w:qFormat="1"/>
-    <w:lsdException w:name="Default Paragraph Font" w:uiPriority="1"/>
-    <w:lsdException w:name="Subtitle" w:semiHidden="0" w:uiPriority="11" w:unhideWhenUsed="0" w:qFormat="1"/>
-    <w:lsdException w:name="Strong" w:semiHidden="0" w:uiPriority="22" w:unhideWhenUsed="0" w:qFormat="1"/>
-    <w:lsdException w:name="Emphasis" w:semiHidden="0" w:uiPriority="20" w:unhideWhenUsed="0" w:qFormat="1"/>
-    <w:lsdException w:name="Table Grid" w:semiHidden="0" w:uiPriority="39" w:unhideWhenUsed="0"/>
-    <w:lsdException w:name="Placeholder Text" w:unhideWhenUsed="0"/>
-    <w:lsdException w:name="No Spacing" w:semiHidden="0" w:uiPriority="1" w:unhideWhenUsed="0" w:qFormat="1"/>
-    <w:lsdException w:name="Light Shading" w:semiHidden="0" w:uiPriority="60" w:unhideWhenUsed="0"/>
-    <w:lsdException w:name="Light List" w:semiHidden="0" w:uiPriority="61" w:unhideWhenUsed="0"/>
-    <w:lsdException w:name="Light Grid" w:semiHidden="0" w:uiPriority="62" w:unhideWhenUsed="0"/>
-    <w:lsdException w:name="Medium Shading 1" w:semiHidden="0" w:uiPriority="63" w:unhideWhenUsed="0"/>
-    <w:lsdException w:name="Medium Shading 2" w:semiHidden="0" w:uiPriority="64" w:unhideWhenUsed="0"/>
-    <w:lsdException w:name="Medium List 1" w:semiHidden="0" w:uiPriority="65" w:unhideWhenUsed="0"/>
-    <w:lsdException w:name="Medium List 2" w:semiHidden="0" w:uiPriority="66" w:unhideWhenUsed="0"/>
-    <w:lsdException w:name="Medium Grid 1" w:semiHidden="0" w:uiPriority="67" w:unhideWhenUsed="0"/>
-    <w:lsdException w:name="Medium Grid 2" w:semiHidden="0" w:uiPriority="68" w:unhideWhenUsed="0"/>
-    <w:lsdException w:name="Medium Grid 3" w:semiHidden="0" w:uiPriority="69" w:unhideWhenUsed="0"/>
-    <w:lsdException w:name="Dark List" w:semiHidden="0" w:uiPriority="70" w:unhideWhenUsed="0"/>
-    <w:lsdException w:name="Colorful Shading" w:semiHidden="0" w:uiPriority="71" w:unhideWhenUsed="0"/>
-    <w:lsdException w:name="Colorful List" w:semiHidden="0" w:uiPriority="72" w:unhideWhenUsed="0"/>
-    <w:lsdException w:name="Colorful Grid" w:semiHidden="0" w:uiPriority="73" w:unhideWhenUsed="0"/>
-    <w:lsdException w:name="Light Shading Accent 1" w:semiHidden="0" w:uiPriority="60" w:unhideWhenUsed="0"/>
-    <w:lsdException w:name="Light List Accent 1" w:semiHidden="0" w:uiPriority="61" w:unhideWhenUsed="0"/>
-    <w:lsdException w:name="Light Grid Accent 1" w:semiHidden="0" w:uiPriority="62" w:unhideWhenUsed="0"/>
-    <w:lsdException w:name="Medium Shading 1 Accent 1" w:semiHidden="0" w:uiPriority="63" w:unhideWhenUsed="0"/>
-    <w:lsdException w:name="Medium Shading 2 Accent 1" w:semiHidden="0" w:uiPriority="64" w:unhideWhenUsed="0"/>
-    <w:lsdException w:name="Medium List 1 Accent 1" w:semiHidden="0" w:uiPriority="65" w:unhideWhenUsed="0"/>
-    <w:lsdException w:name="Revision" w:unhideWhenUsed="0"/>
-    <w:lsdException w:name="List Paragraph" w:semiHidden="0" w:uiPriority="34" w:unhideWhenUsed="0" w:qFormat="1"/>
-    <w:lsdException w:name="Quote" w:semiHidden="0" w:uiPriority="29" w:unhideWhenUsed="0" w:qFormat="1"/>
-    <w:lsdException w:name="Intense Quote" w:semiHidden="0" w:uiPriority="30" w:unhideWhenUsed="0" w:qFormat="1"/>
-    <w:lsdException w:name="Medium List 2 Accent 1" w:semiHidden="0" w:uiPriority="66" w:unhideWhenUsed="0"/>
-    <w:lsdException w:name="Medium Grid 1 Accent 1" w:semiHidden="0" w:uiPriority="67" w:unhideWhenUsed="0"/>
-    <w:lsdException w:name="Medium Grid 2 Accent 1" w:semiHidden="0" w:uiPriority="68" w:unhideWhenUsed="0"/>
-    <w:lsdException w:name="Medium Grid 3 Accent 1" w:semiHidden="0" w:uiPriority="69" w:unhideWhenUsed="0"/>
-    <w:lsdException w:name="Dark List Accent 1" w:semiHidden="0" w:uiPriority="70" w:unhideWhenUsed="0"/>
-    <w:lsdException w:name="Colorful Shading Accent 1" w:semiHidden="0" w:uiPriority="71" w:unhideWhenUsed="0"/>
-    <w:lsdException w:name="Colorful List Accent 1" w:semiHidden="0" w:uiPriority="72" w:unhideWhenUsed="0"/>
-    <w:lsdException w:name="Colorful Grid Accent 1" w:semiHidden="0" w:uiPriority="73" w:unhideWhenUsed="0"/>
-    <w:lsdException w:name="Light Shading Accent 2" w:semiHidden="0" w:uiPriority="60" w:unhideWhenUsed="0"/>
-    <w:lsdException w:name="Light List Accent 2" w:semiHidden="0" w:uiPriority="61" w:unhideWhenUsed="0"/>
-    <w:lsdException w:name="Light Grid Accent 2" w:semiHidden="0" w:uiPriority="62" w:unhideWhenUsed="0"/>
-    <w:lsdException w:name="Medium Shading 1 Accent 2" w:semiHidden="0" w:uiPriority="63" w:unhideWhenUsed="0"/>
-    <w:lsdException w:name="Medium Shading 2 Accent 2" w:semiHidden="0" w:uiPriority="64" w:unhideWhenUsed="0"/>
-    <w:lsdException w:name="Medium List 1 Accent 2" w:semiHidden="0" w:uiPriority="65" w:unhideWhenUsed="0"/>
-    <w:lsdException w:name="Medium List 2 Accent 2" w:semiHidden="0" w:uiPriority="66" w:unhideWhenUsed="0"/>
-    <w:lsdException w:name="Medium Grid 1 Accent 2" w:semiHidden="0" w:uiPriority="67" w:unhideWhenUsed="0"/>
-    <w:lsdException w:name="Medium Grid 2 Accent 2" w:semiHidden="0" w:uiPriority="68" w:unhideWhenUsed="0"/>
-    <w:lsdException w:name="Medium Grid 3 Accent 2" w:semiHidden="0" w:uiPriority="69" w:unhideWhenUsed="0"/>
-    <w:lsdException w:name="Dark List Accent 2" w:semiHidden="0" w:uiPriority="70" w:unhideWhenUsed="0"/>
-    <w:lsdException w:name="Colorful Shading Accent 2" w:semiHidden="0" w:uiPriority="71" w:unhideWhenUsed="0"/>
-    <w:lsdException w:name="Colorful List Accent 2" w:semiHidden="0" w:uiPriority="72" w:unhideWhenUsed="0"/>
-    <w:lsdException w:name="Colorful Grid Accent 2" w:semiHidden="0" w:uiPriority="73" w:unhideWhenUsed="0"/>
-    <w:lsdException w:name="Light Shading Accent 3" w:semiHidden="0" w:uiPriority="60" w:unhideWhenUsed="0"/>
-    <w:lsdException w:name="Light List Accent 3" w:semiHidden="0" w:uiPriority="61" w:unhideWhenUsed="0"/>
-    <w:lsdException w:name="Light Grid Accent 3" w:semiHidden="0" w:uiPriority="62" w:unhideWhenUsed="0"/>
-    <w:lsdException w:name="Medium Shading 1 Accent 3" w:semiHidden="0" w:uiPriority="63" w:unhideWhenUsed="0"/>
-    <w:lsdException w:name="Medium Shading 2 Accent 3" w:semiHidden="0" w:uiPriority="64" w:unhideWhenUsed="0"/>
-    <w:lsdException w:name="Medium List 1 Accent 3" w:semiHidden="0" w:uiPriority="65" w:unhideWhenUsed="0"/>
-    <w:lsdException w:name="Medium List 2 Accent 3" w:semiHidden="0" w:uiPriority="66" w:unhideWhenUsed="0"/>
-    <w:lsdException w:name="Medium Grid 1 Accent 3" w:semiHidden="0" w:uiPriority="67" w:unhideWhenUsed="0"/>
-    <w:lsdException w:name="Medium Grid 2 Accent 3" w:semiHidden="0" w:uiPriority="68" w:unhideWhenUsed="0"/>
-    <w:lsdException w:name="Medium Grid 3 Accent 3" w:semiHidden="0" w:uiPriority="69" w:unhideWhenUsed="0"/>
-    <w:lsdException w:name="Dark List Accent 3" w:semiHidden="0" w:uiPriority="70" w:unhideWhenUsed="0"/>
-    <w:lsdException w:name="Colorful Shading Accent 3" w:semiHidden="0" w:uiPriority="71" w:unhideWhenUsed="0"/>
-    <w:lsdException w:name="Colorful List Accent 3" w:semiHidden="0" w:uiPriority="72" w:unhideWhenUsed="0"/>
-    <w:lsdException w:name="Colorful Grid Accent 3" w:semiHidden="0" w:uiPriority="73" w:unhideWhenUsed="0"/>
-    <w:lsdException w:name="Light Shading Accent 4" w:semiHidden="0" w:uiPriority="60" w:unhideWhenUsed="0"/>
-    <w:lsdException w:name="Light List Accent 4" w:semiHidden="0" w:uiPriority="61" w:unhideWhenUsed="0"/>
-    <w:lsdException w:name="Light Grid Accent 4" w:semiHidden="0" w:uiPriority="62" w:unhideWhenUsed="0"/>
-    <w:lsdException w:name="Medium Shading 1 Accent 4" w:semiHidden="0" w:uiPriority="63" w:unhideWhenUsed="0"/>
-    <w:lsdException w:name="Medium Shading 2 Accent 4" w:semiHidden="0" w:uiPriority="64" w:unhideWhenUsed="0"/>
-    <w:lsdException w:name="Medium List 1 Accent 4" w:semiHidden="0" w:uiPriority="65" w:unhideWhenUsed="0"/>
-    <w:lsdException w:name="Medium List 2 Accent 4" w:semiHidden="0" w:uiPriority="66" w:unhideWhenUsed="0"/>
-    <w:lsdException w:name="Medium Grid 1 Accent 4" w:semiHidden="0" w:uiPriority="67" w:unhideWhenUsed="0"/>
-    <w:lsdException w:name="Medium Grid 2 Accent 4" w:semiHidden="0" w:uiPriority="68" w:unhideWhenUsed="0"/>
-    <w:lsdException w:name="Medium Grid 3 Accent 4" w:semiHidden="0" w:uiPriority="69" w:unhideWhenUsed="0"/>
-    <w:lsdException w:name="Dark List Accent 4" w:semiHidden="0" w:uiPriority="70" w:unhideWhenUsed="0"/>
-    <w:lsdException w:name="Colorful Shading Accent 4" w:semiHidden="0" w:uiPriority="71" w:unhideWhenUsed="0"/>
-    <w:lsdException w:name="Colorful List Accent 4" w:semiHidden="0" w:uiPriority="72" w:unhideWhenUsed="0"/>
-    <w:lsdException w:name="Colorful Grid Accent 4" w:semiHidden="0" w:uiPriority="73" w:unhideWhenUsed="0"/>
-    <w:lsdException w:name="Light Shading Accent 5" w:semiHidden="0" w:uiPriority="60" w:unhideWhenUsed="0"/>
-    <w:lsdException w:name="Light List Accent 5" w:semiHidden="0" w:uiPriority="61" w:unhideWhenUsed="0"/>
-    <w:lsdException w:name="Light Grid Accent 5" w:semiHidden="0" w:uiPriority="62" w:unhideWhenUsed="0"/>
-    <w:lsdException w:name="Medium Shading 1 Accent 5" w:semiHidden="0" w:uiPriority="63" w:unhideWhenUsed="0"/>
-    <w:lsdException w:name="Medium Shading 2 Accent 5" w:semiHidden="0" w:uiPriority="64" w:unhideWhenUsed="0"/>
-    <w:lsdException w:name="Medium List 1 Accent 5" w:semiHidden="0" w:uiPriority="65" w:unhideWhenUsed="0"/>
-    <w:lsdException w:name="Medium List 2 Accent 5" w:semiHidden="0" w:uiPriority="66" w:unhideWhenUsed="0"/>
-    <w:lsdException w:name="Medium Grid 1 Accent 5" w:semiHidden="0" w:uiPriority="67" w:unhideWhenUsed="0"/>
-    <w:lsdException w:name="Medium Grid 2 Accent 5" w:semiHidden="0" w:uiPriority="68" w:unhideWhenUsed="0"/>
-    <w:lsdException w:name="Medium Grid 3 Accent 5" w:semiHidden="0" w:uiPriority="69" w:unhideWhenUsed="0"/>
-    <w:lsdException w:name="Dark List Accent 5" w:semiHidden="0" w:uiPriority="70" w:unhideWhenUsed="0"/>
-    <w:lsdException w:name="Colorful Shading Accent 5" w:semiHidden="0" w:uiPriority="71" w:unhideWhenUsed="0"/>
-    <w:lsdException w:name="Colorful List Accent 5" w:semiHidden="0" w:uiPriority="72" w:unhideWhenUsed="0"/>
-    <w:lsdException w:name="Colorful Grid Accent 5" w:semiHidden="0" w:uiPriority="73" w:unhideWhenUsed="0"/>
-    <w:lsdException w:name="Light Shading Accent 6" w:semiHidden="0" w:uiPriority="60" w:unhideWhenUsed="0"/>
-    <w:lsdException w:name="Light List Accent 6" w:semiHidden="0" w:uiPriority="61" w:unhideWhenUsed="0"/>
-    <w:lsdException w:name="Light Grid Accent 6" w:semiHidden="0" w:uiPriority="62" w:unhideWhenUsed="0"/>
-    <w:lsdException w:name="Medium Shading 1 Accent 6" w:semiHidden="0" w:uiPriority="63" w:unhideWhenUsed="0"/>
-    <w:lsdException w:name="Medium Shading 2 Accent 6" w:semiHidden="0" w:uiPriority="64" w:unhideWhenUsed="0"/>
-    <w:lsdException w:name="Medium List 1 Accent 6" w:semiHidden="0" w:uiPriority="65" w:unhideWhenUsed="0"/>
-    <w:lsdException w:name="Medium List 2 Accent 6" w:semiHidden="0" w:uiPriority="66" w:unhideWhenUsed="0"/>
-    <w:lsdException w:name="Medium Grid 1 Accent 6" w:semiHidden="0" w:uiPriority="67" w:unhideWhenUsed="0"/>
-    <w:lsdException w:name="Medium Grid 2 Accent 6" w:semiHidden="0" w:uiPriority="68" w:unhideWhenUsed="0"/>
-    <w:lsdException w:name="Medium Grid 3 Accent 6" w:semiHidden="0" w:uiPriority="69" w:unhideWhenUsed="0"/>
-    <w:lsdException w:name="Dark List Accent 6" w:semiHidden="0" w:uiPriority="70" w:unhideWhenUsed="0"/>
-    <w:lsdException w:name="Colorful Shading Accent 6" w:semiHidden="0" w:uiPriority="71" w:unhideWhenUsed="0"/>
-    <w:lsdException w:name="Colorful List Accent 6" w:semiHidden="0" w:uiPriority="72" w:unhideWhenUsed="0"/>
-    <w:lsdException w:name="Colorful Grid Accent 6" w:semiHidden="0" w:uiPriority="73" w:unhideWhenUsed="0"/>
-    <w:lsdException w:name="Subtle Emphasis" w:semiHidden="0" w:uiPriority="19" w:unhideWhenUsed="0" w:qFormat="1"/>
-    <w:lsdException w:name="Intense Emphasis" w:semiHidden="0" w:uiPriority="21" w:unhideWhenUsed="0" w:qFormat="1"/>
-    <w:lsdException w:name="Subtle Reference" w:semiHidden="0" w:uiPriority="31" w:unhideWhenUsed="0" w:qFormat="1"/>
-    <w:lsdException w:name="Intense Reference" w:semiHidden="0" w:uiPriority="32" w:unhideWhenUsed="0" w:qFormat="1"/>
-    <w:lsdException w:name="Book Title" w:semiHidden="0" w:uiPriority="33" w:unhideWhenUsed="0" w:qFormat="1"/>
-    <w:lsdException w:name="Bibliography" w:uiPriority="37"/>
-    <w:lsdException w:name="TOC Heading" w:uiPriority="39" w:qFormat="1"/>
+  <w:latentStyles w:defLockedState="0" w:defUIPriority="99" w:defSemiHidden="0" w:defUnhideWhenUsed="0" w:defQFormat="0" w:count="371">
+    <w:lsdException w:name="Normal" w:uiPriority="0" w:qFormat="1"/>
+    <w:lsdException w:name="heading 1" w:uiPriority="9" w:qFormat="1"/>
+    <w:lsdException w:name="heading 2" w:semiHidden="1" w:uiPriority="9" w:unhideWhenUsed="1" w:qFormat="1"/>
+    <w:lsdException w:name="heading 3" w:semiHidden="1" w:uiPriority="9" w:unhideWhenUsed="1" w:qFormat="1"/>
+    <w:lsdException w:name="heading 4" w:semiHidden="1" w:uiPriority="9" w:unhideWhenUsed="1" w:qFormat="1"/>
+    <w:lsdException w:name="heading 5" w:semiHidden="1" w:uiPriority="9" w:unhideWhenUsed="1" w:qFormat="1"/>
+    <w:lsdException w:name="heading 6" w:semiHidden="1" w:uiPriority="9" w:unhideWhenUsed="1" w:qFormat="1"/>
+    <w:lsdException w:name="heading 7" w:semiHidden="1" w:uiPriority="9" w:unhideWhenUsed="1" w:qFormat="1"/>
+    <w:lsdException w:name="heading 8" w:semiHidden="1" w:uiPriority="9" w:unhideWhenUsed="1" w:qFormat="1"/>
+    <w:lsdException w:name="heading 9" w:semiHidden="1" w:uiPriority="9" w:unhideWhenUsed="1" w:qFormat="1"/>
+    <w:lsdException w:name="index 1" w:semiHidden="1" w:unhideWhenUsed="1"/>
+    <w:lsdException w:name="index 2" w:semiHidden="1" w:unhideWhenUsed="1"/>
+    <w:lsdException w:name="index 3" w:semiHidden="1" w:unhideWhenUsed="1"/>
+    <w:lsdException w:name="index 4" w:semiHidden="1" w:unhideWhenUsed="1"/>
+    <w:lsdException w:name="index 5" w:semiHidden="1" w:unhideWhenUsed="1"/>
+    <w:lsdException w:name="index 6" w:semiHidden="1" w:unhideWhenUsed="1"/>
+    <w:lsdException w:name="index 7" w:semiHidden="1" w:unhideWhenUsed="1"/>
+    <w:lsdException w:name="index 8" w:semiHidden="1" w:unhideWhenUsed="1"/>
+    <w:lsdException w:name="index 9" w:semiHidden="1" w:unhideWhenUsed="1"/>
+    <w:lsdException w:name="toc 1" w:semiHidden="1" w:uiPriority="39" w:unhideWhenUsed="1"/>
+    <w:lsdException w:name="toc 2" w:semiHidden="1" w:uiPriority="39" w:unhideWhenUsed="1"/>
+    <w:lsdException w:name="toc 3" w:semiHidden="1" w:uiPriority="39" w:unhideWhenUsed="1"/>
+    <w:lsdException w:name="toc 4" w:semiHidden="1" w:uiPriority="39" w:unhideWhenUsed="1"/>
+    <w:lsdException w:name="toc 5" w:semiHidden="1" w:uiPriority="39" w:unhideWhenUsed="1"/>
+    <w:lsdException w:name="toc 6" w:semiHidden="1" w:uiPriority="39" w:unhideWhenUsed="1"/>
+    <w:lsdException w:name="toc 7" w:semiHidden="1" w:uiPriority="39" w:unhideWhenUsed="1"/>
+    <w:lsdException w:name="toc 8" w:semiHidden="1" w:uiPriority="39" w:unhideWhenUsed="1"/>
+    <w:lsdException w:name="toc 9" w:semiHidden="1" w:uiPriority="39" w:unhideWhenUsed="1"/>
+    <w:lsdException w:name="Normal Indent" w:semiHidden="1" w:unhideWhenUsed="1"/>
+    <w:lsdException w:name="footnote text" w:semiHidden="1" w:unhideWhenUsed="1"/>
+    <w:lsdException w:name="annotation text" w:semiHidden="1" w:unhideWhenUsed="1"/>
+    <w:lsdException w:name="header" w:semiHidden="1" w:unhideWhenUsed="1"/>
+    <w:lsdException w:name="footer" w:semiHidden="1" w:unhideWhenUsed="1"/>
+    <w:lsdException w:name="index heading" w:semiHidden="1" w:unhideWhenUsed="1"/>
+    <w:lsdException w:name="caption" w:semiHidden="1" w:uiPriority="35" w:unhideWhenUsed="1" w:qFormat="1"/>
+    <w:lsdException w:name="table of figures" w:semiHidden="1" w:unhideWhenUsed="1"/>
+    <w:lsdException w:name="envelope address" w:semiHidden="1" w:unhideWhenUsed="1"/>
+    <w:lsdException w:name="envelope return" w:semiHidden="1" w:unhideWhenUsed="1"/>
+    <w:lsdException w:name="footnote reference" w:semiHidden="1" w:unhideWhenUsed="1"/>
+    <w:lsdException w:name="annotation reference" w:semiHidden="1" w:unhideWhenUsed="1"/>
+    <w:lsdException w:name="line number" w:semiHidden="1" w:unhideWhenUsed="1"/>
+    <w:lsdException w:name="page number" w:semiHidden="1" w:unhideWhenUsed="1"/>
+    <w:lsdException w:name="endnote reference" w:semiHidden="1" w:unhideWhenUsed="1"/>
+    <w:lsdException w:name="endnote text" w:semiHidden="1" w:unhideWhenUsed="1"/>
+    <w:lsdException w:name="table of authorities" w:semiHidden="1" w:unhideWhenUsed="1"/>
+    <w:lsdException w:name="macro" w:semiHidden="1" w:unhideWhenUsed="1"/>
+    <w:lsdException w:name="toa heading" w:semiHidden="1" w:unhideWhenUsed="1"/>
+    <w:lsdException w:name="List" w:semiHidden="1" w:unhideWhenUsed="1"/>
+    <w:lsdException w:name="List Bullet" w:semiHidden="1" w:unhideWhenUsed="1"/>
+    <w:lsdException w:name="List Number" w:semiHidden="1" w:unhideWhenUsed="1"/>
+    <w:lsdException w:name="List 2" w:semiHidden="1" w:unhideWhenUsed="1"/>
+    <w:lsdException w:name="List 3" w:semiHidden="1" w:unhideWhenUsed="1"/>
+    <w:lsdException w:name="List 4" w:semiHidden="1" w:unhideWhenUsed="1"/>
+    <w:lsdException w:name="List 5" w:semiHidden="1" w:unhideWhenUsed="1"/>
+    <w:lsdException w:name="List Bullet 2" w:semiHidden="1" w:unhideWhenUsed="1"/>
+    <w:lsdException w:name="List Bullet 3" w:semiHidden="1" w:unhideWhenUsed="1"/>
+    <w:lsdException w:name="List Bullet 4" w:semiHidden="1" w:unhideWhenUsed="1"/>
+    <w:lsdException w:name="List Bullet 5" w:semiHidden="1" w:unhideWhenUsed="1"/>
+    <w:lsdException w:name="List Number 2" w:semiHidden="1" w:unhideWhenUsed="1"/>
+    <w:lsdException w:name="List Number 3" w:semiHidden="1" w:unhideWhenUsed="1"/>
+    <w:lsdException w:name="List Number 4" w:semiHidden="1" w:unhideWhenUsed="1"/>
+    <w:lsdException w:name="List Number 5" w:semiHidden="1" w:unhideWhenUsed="1"/>
+    <w:lsdException w:name="Title" w:uiPriority="10" w:qFormat="1"/>
+    <w:lsdException w:name="Closing" w:semiHidden="1" w:unhideWhenUsed="1"/>
+    <w:lsdException w:name="Signature" w:semiHidden="1" w:unhideWhenUsed="1"/>
+    <w:lsdException w:name="Default Paragraph Font" w:semiHidden="1" w:uiPriority="1" w:unhideWhenUsed="1"/>
+    <w:lsdException w:name="Body Text" w:semiHidden="1" w:unhideWhenUsed="1"/>
+    <w:lsdException w:name="Body Text Indent" w:semiHidden="1" w:unhideWhenUsed="1"/>
+    <w:lsdException w:name="List Continue" w:semiHidden="1" w:unhideWhenUsed="1"/>
+    <w:lsdException w:name="List Continue 2" w:semiHidden="1" w:unhideWhenUsed="1"/>
+    <w:lsdException w:name="List Continue 3" w:semiHidden="1" w:unhideWhenUsed="1"/>
+    <w:lsdException w:name="List Continue 4" w:semiHidden="1" w:unhideWhenUsed="1"/>
+    <w:lsdException w:name="List Continue 5" w:semiHidden="1" w:unhideWhenUsed="1"/>
+    <w:lsdException w:name="Message Header" w:semiHidden="1" w:unhideWhenUsed="1"/>
+    <w:lsdException w:name="Subtitle" w:uiPriority="11" w:qFormat="1"/>
+    <w:lsdException w:name="Salutation" w:semiHidden="1" w:unhideWhenUsed="1"/>
+    <w:lsdException w:name="Date" w:semiHidden="1" w:unhideWhenUsed="1"/>
+    <w:lsdException w:name="Body Text First Indent" w:semiHidden="1" w:unhideWhenUsed="1"/>
+    <w:lsdException w:name="Body Text First Indent 2" w:semiHidden="1" w:unhideWhenUsed="1"/>
+    <w:lsdException w:name="Note Heading" w:semiHidden="1" w:unhideWhenUsed="1"/>
+    <w:lsdException w:name="Body Text 2" w:semiHidden="1" w:unhideWhenUsed="1"/>
+    <w:lsdException w:name="Body Text 3" w:semiHidden="1" w:unhideWhenUsed="1"/>
+    <w:lsdException w:name="Body Text Indent 2" w:semiHidden="1" w:unhideWhenUsed="1"/>
+    <w:lsdException w:name="Body Text Indent 3" w:semiHidden="1" w:unhideWhenUsed="1"/>
+    <w:lsdException w:name="Block Text" w:semiHidden="1" w:unhideWhenUsed="1"/>
+    <w:lsdException w:name="Hyperlink" w:semiHidden="1" w:unhideWhenUsed="1"/>
+    <w:lsdException w:name="FollowedHyperlink" w:semiHidden="1" w:unhideWhenUsed="1"/>
+    <w:lsdException w:name="Strong" w:uiPriority="22" w:qFormat="1"/>
+    <w:lsdException w:name="Emphasis" w:uiPriority="20" w:qFormat="1"/>
+    <w:lsdException w:name="Document Map" w:semiHidden="1" w:unhideWhenUsed="1"/>
+    <w:lsdException w:name="Plain Text" w:semiHidden="1" w:unhideWhenUsed="1"/>
+    <w:lsdException w:name="E-mail Signature" w:semiHidden="1" w:unhideWhenUsed="1"/>
+    <w:lsdException w:name="HTML Top of Form" w:semiHidden="1" w:unhideWhenUsed="1"/>
+    <w:lsdException w:name="HTML Bottom of Form" w:semiHidden="1" w:unhideWhenUsed="1"/>
+    <w:lsdException w:name="Normal (Web)" w:semiHidden="1" w:unhideWhenUsed="1"/>
+    <w:lsdException w:name="HTML Acronym" w:semiHidden="1" w:unhideWhenUsed="1"/>
+    <w:lsdException w:name="HTML Address" w:semiHidden="1" w:unhideWhenUsed="1"/>
+    <w:lsdException w:name="HTML Cite" w:semiHidden="1" w:unhideWhenUsed="1"/>
+    <w:lsdException w:name="HTML Code" w:semiHidden="1" w:unhideWhenUsed="1"/>
+    <w:lsdException w:name="HTML Definition" w:semiHidden="1" w:unhideWhenUsed="1"/>
+    <w:lsdException w:name="HTML Keyboard" w:semiHidden="1" w:unhideWhenUsed="1"/>
+    <w:lsdException w:name="HTML Preformatted" w:semiHidden="1" w:unhideWhenUsed="1"/>
+    <w:lsdException w:name="HTML Sample" w:semiHidden="1" w:unhideWhenUsed="1"/>
+    <w:lsdException w:name="HTML Typewriter" w:semiHidden="1" w:unhideWhenUsed="1"/>
+    <w:lsdException w:name="HTML Variable" w:semiHidden="1" w:unhideWhenUsed="1"/>
+    <w:lsdException w:name="Normal Table" w:semiHidden="1" w:unhideWhenUsed="1"/>
+    <w:lsdException w:name="annotation subject" w:semiHidden="1" w:unhideWhenUsed="1"/>
+    <w:lsdException w:name="No List" w:semiHidden="1" w:unhideWhenUsed="1"/>
+    <w:lsdException w:name="Outline List 1" w:semiHidden="1" w:unhideWhenUsed="1"/>
+    <w:lsdException w:name="Outline List 2" w:semiHidden="1" w:unhideWhenUsed="1"/>
+    <w:lsdException w:name="Outline List 3" w:semiHidden="1" w:unhideWhenUsed="1"/>
+    <w:lsdException w:name="Table Simple 1" w:semiHidden="1" w:unhideWhenUsed="1"/>
+    <w:lsdException w:name="Table Simple 2" w:semiHidden="1" w:unhideWhenUsed="1"/>
+    <w:lsdException w:name="Table Simple 3" w:semiHidden="1" w:unhideWhenUsed="1"/>
+    <w:lsdException w:name="Table Classic 1" w:semiHidden="1" w:unhideWhenUsed="1"/>
+    <w:lsdException w:name="Table Classic 2" w:semiHidden="1" w:unhideWhenUsed="1"/>
+    <w:lsdException w:name="Table Classic 3" w:semiHidden="1" w:unhideWhenUsed="1"/>
+    <w:lsdException w:name="Table Classic 4" w:semiHidden="1" w:unhideWhenUsed="1"/>
+    <w:lsdException w:name="Table Colorful 1" w:semiHidden="1" w:unhideWhenUsed="1"/>
+    <w:lsdException w:name="Table Colorful 2" w:semiHidden="1" w:unhideWhenUsed="1"/>
+    <w:lsdException w:name="Table Colorful 3" w:semiHidden="1" w:unhideWhenUsed="1"/>
+    <w:lsdException w:name="Table Columns 1" w:semiHidden="1" w:unhideWhenUsed="1"/>
+    <w:lsdException w:name="Table Columns 2" w:semiHidden="1" w:unhideWhenUsed="1"/>
+    <w:lsdException w:name="Table Columns 3" w:semiHidden="1" w:unhideWhenUsed="1"/>
+    <w:lsdException w:name="Table Columns 4" w:semiHidden="1" w:unhideWhenUsed="1"/>
+    <w:lsdException w:name="Table Columns 5" w:semiHidden="1" w:unhideWhenUsed="1"/>
+    <w:lsdException w:name="Table Grid 1" w:semiHidden="1" w:unhideWhenUsed="1"/>
+    <w:lsdException w:name="Table Grid 2" w:semiHidden="1" w:unhideWhenUsed="1"/>
+    <w:lsdException w:name="Table Grid 3" w:semiHidden="1" w:unhideWhenUsed="1"/>
+    <w:lsdException w:name="Table Grid 4" w:semiHidden="1" w:unhideWhenUsed="1"/>
+    <w:lsdException w:name="Table Grid 5" w:semiHidden="1" w:unhideWhenUsed="1"/>
+    <w:lsdException w:name="Table Grid 6" w:semiHidden="1" w:unhideWhenUsed="1"/>
+    <w:lsdException w:name="Table Grid 7" w:semiHidden="1" w:unhideWhenUsed="1"/>
+    <w:lsdException w:name="Table Grid 8" w:semiHidden="1" w:unhideWhenUsed="1"/>
+    <w:lsdException w:name="Table List 1" w:semiHidden="1" w:unhideWhenUsed="1"/>
+    <w:lsdException w:name="Table List 2" w:semiHidden="1" w:unhideWhenUsed="1"/>
+    <w:lsdException w:name="Table List 3" w:semiHidden="1" w:unhideWhenUsed="1"/>
+    <w:lsdException w:name="Table List 4" w:semiHidden="1" w:unhideWhenUsed="1"/>
+    <w:lsdException w:name="Table List 5" w:semiHidden="1" w:unhideWhenUsed="1"/>
+    <w:lsdException w:name="Table List 6" w:semiHidden="1" w:unhideWhenUsed="1"/>
+    <w:lsdException w:name="Table List 7" w:semiHidden="1" w:unhideWhenUsed="1"/>
+    <w:lsdException w:name="Table List 8" w:semiHidden="1" w:unhideWhenUsed="1"/>
+    <w:lsdException w:name="Table 3D effects 1" w:semiHidden="1" w:unhideWhenUsed="1"/>
+    <w:lsdException w:name="Table 3D effects 2" w:semiHidden="1" w:unhideWhenUsed="1"/>
+    <w:lsdException w:name="Table 3D effects 3" w:semiHidden="1" w:unhideWhenUsed="1"/>
+    <w:lsdException w:name="Table Contemporary" w:semiHidden="1" w:unhideWhenUsed="1"/>
+    <w:lsdException w:name="Table Elegant" w:semiHidden="1" w:unhideWhenUsed="1"/>
+    <w:lsdException w:name="Table Professional" w:semiHidden="1" w:unhideWhenUsed="1"/>
+    <w:lsdException w:name="Table Subtle 1" w:semiHidden="1" w:unhideWhenUsed="1"/>
+    <w:lsdException w:name="Table Subtle 2" w:semiHidden="1" w:unhideWhenUsed="1"/>
+    <w:lsdException w:name="Table Web 1" w:semiHidden="1" w:unhideWhenUsed="1"/>
+    <w:lsdException w:name="Table Web 2" w:semiHidden="1" w:unhideWhenUsed="1"/>
+    <w:lsdException w:name="Table Web 3" w:semiHidden="1" w:unhideWhenUsed="1"/>
+    <w:lsdException w:name="Balloon Text" w:semiHidden="1" w:unhideWhenUsed="1"/>
+    <w:lsdException w:name="Table Grid" w:uiPriority="39"/>
+    <w:lsdException w:name="Table Theme" w:semiHidden="1" w:unhideWhenUsed="1"/>
+    <w:lsdException w:name="Placeholder Text" w:semiHidden="1"/>
+    <w:lsdException w:name="No Spacing" w:uiPriority="1" w:qFormat="1"/>
+    <w:lsdException w:name="Light Shading" w:uiPriority="60"/>
+    <w:lsdException w:name="Light List" w:uiPriority="61"/>
+    <w:lsdException w:name="Light Grid" w:uiPriority="62"/>
+    <w:lsdException w:name="Medium Shading 1" w:uiPriority="63"/>
+    <w:lsdException w:name="Medium Shading 2" w:uiPriority="64"/>
+    <w:lsdException w:name="Medium List 1" w:uiPriority="65"/>
+    <w:lsdException w:name="Medium List 2" w:uiPriority="66"/>
+    <w:lsdException w:name="Medium Grid 1" w:uiPriority="67"/>
+    <w:lsdException w:name="Medium Grid 2" w:uiPriority="68"/>
+    <w:lsdException w:name="Medium Grid 3" w:uiPriority="69"/>
+    <w:lsdException w:name="Dark List" w:uiPriority="70"/>
+    <w:lsdException w:name="Colorful Shading" w:uiPriority="71"/>
+    <w:lsdException w:name="Colorful List" w:uiPriority="72"/>
+    <w:lsdException w:name="Colorful Grid" w:uiPriority="73"/>
+    <w:lsdException w:name="Light Shading Accent 1" w:uiPriority="60"/>
+    <w:lsdException w:name="Light List Accent 1" w:uiPriority="61"/>
+    <w:lsdException w:name="Light Grid Accent 1" w:uiPriority="62"/>
+    <w:lsdException w:name="Medium Shading 1 Accent 1" w:uiPriority="63"/>
+    <w:lsdException w:name="Medium Shading 2 Accent 1" w:uiPriority="64"/>
+    <w:lsdException w:name="Medium List 1 Accent 1" w:uiPriority="65"/>
+    <w:lsdException w:name="Revision" w:semiHidden="1"/>
+    <w:lsdException w:name="List Paragraph" w:uiPriority="34" w:qFormat="1"/>
+    <w:lsdException w:name="Quote" w:uiPriority="29" w:qFormat="1"/>
+    <w:lsdException w:name="Intense Quote" w:uiPriority="30" w:qFormat="1"/>
+    <w:lsdException w:name="Medium List 2 Accent 1" w:uiPriority="66"/>
+    <w:lsdException w:name="Medium Grid 1 Accent 1" w:uiPriority="67"/>
+    <w:lsdException w:name="Medium Grid 2 Accent 1" w:uiPriority="68"/>
+    <w:lsdException w:name="Medium Grid 3 Accent 1" w:uiPriority="69"/>
+    <w:lsdException w:name="Dark List Accent 1" w:uiPriority="70"/>
+    <w:lsdException w:name="Colorful Shading Accent 1" w:uiPriority="71"/>
+    <w:lsdException w:name="Colorful List Accent 1" w:uiPriority="72"/>
+    <w:lsdException w:name="Colorful Grid Accent 1" w:uiPriority="73"/>
+    <w:lsdException w:name="Light Shading Accent 2" w:uiPriority="60"/>
+    <w:lsdException w:name="Light List Accent 2" w:uiPriority="61"/>
+    <w:lsdException w:name="Light Grid Accent 2" w:uiPriority="62"/>
+    <w:lsdException w:name="Medium Shading 1 Accent 2" w:uiPriority="63"/>
+    <w:lsdException w:name="Medium Shading 2 Accent 2" w:uiPriority="64"/>
+    <w:lsdException w:name="Medium List 1 Accent 2" w:uiPriority="65"/>
+    <w:lsdException w:name="Medium List 2 Accent 2" w:uiPriority="66"/>
+    <w:lsdException w:name="Medium Grid 1 Accent 2" w:uiPriority="67"/>
+    <w:lsdException w:name="Medium Grid 2 Accent 2" w:uiPriority="68"/>
+    <w:lsdException w:name="Medium Grid 3 Accent 2" w:uiPriority="69"/>
+    <w:lsdException w:name="Dark List Accent 2" w:uiPriority="70"/>
+    <w:lsdException w:name="Colorful Shading Accent 2" w:uiPriority="71"/>
+    <w:lsdException w:name="Colorful List Accent 2" w:uiPriority="72"/>
+    <w:lsdException w:name="Colorful Grid Accent 2" w:uiPriority="73"/>
+    <w:lsdException w:name="Light Shading Accent 3" w:uiPriority="60"/>
+    <w:lsdException w:name="Light List Accent 3" w:uiPriority="61"/>
+    <w:lsdException w:name="Light Grid Accent 3" w:uiPriority="62"/>
+    <w:lsdException w:name="Medium Shading 1 Accent 3" w:uiPriority="63"/>
+    <w:lsdException w:name="Medium Shading 2 Accent 3" w:uiPriority="64"/>
+    <w:lsdException w:name="Medium List 1 Accent 3" w:uiPriority="65"/>
+    <w:lsdException w:name="Medium List 2 Accent 3" w:uiPriority="66"/>
+    <w:lsdException w:name="Medium Grid 1 Accent 3" w:uiPriority="67"/>
+    <w:lsdException w:name="Medium Grid 2 Accent 3" w:uiPriority="68"/>
+    <w:lsdException w:name="Medium Grid 3 Accent 3" w:uiPriority="69"/>
+    <w:lsdException w:name="Dark List Accent 3" w:uiPriority="70"/>
+    <w:lsdException w:name="Colorful Shading Accent 3" w:uiPriority="71"/>
+    <w:lsdException w:name="Colorful List Accent 3" w:uiPriority="72"/>
+    <w:lsdException w:name="Colorful Grid Accent 3" w:uiPriority="73"/>
+    <w:lsdException w:name="Light Shading Accent 4" w:uiPriority="60"/>
+    <w:lsdException w:name="Light List Accent 4" w:uiPriority="61"/>
+    <w:lsdException w:name="Light Grid Accent 4" w:uiPriority="62"/>
+    <w:lsdException w:name="Medium Shading 1 Accent 4" w:uiPriority="63"/>
+    <w:lsdException w:name="Medium Shading 2 Accent 4" w:uiPriority="64"/>
+    <w:lsdException w:name="Medium List 1 Accent 4" w:uiPriority="65"/>
+    <w:lsdException w:name="Medium List 2 Accent 4" w:uiPriority="66"/>
+    <w:lsdException w:name="Medium Grid 1 Accent 4" w:uiPriority="67"/>
+    <w:lsdException w:name="Medium Grid 2 Accent 4" w:uiPriority="68"/>
+    <w:lsdException w:name="Medium Grid 3 Accent 4" w:uiPriority="69"/>
+    <w:lsdException w:name="Dark List Accent 4" w:uiPriority="70"/>
+    <w:lsdException w:name="Colorful Shading Accent 4" w:uiPriority="71"/>
+    <w:lsdException w:name="Colorful List Accent 4" w:uiPriority="72"/>
+    <w:lsdException w:name="Colorful Grid Accent 4" w:uiPriority="73"/>
+    <w:lsdException w:name="Light Shading Accent 5" w:uiPriority="60"/>
+    <w:lsdException w:name="Light List Accent 5" w:uiPriority="61"/>
+    <w:lsdException w:name="Light Grid Accent 5" w:uiPriority="62"/>
+    <w:lsdException w:name="Medium Shading 1 Accent 5" w:uiPriority="63"/>
+    <w:lsdException w:name="Medium Shading 2 Accent 5" w:uiPriority="64"/>
+    <w:lsdException w:name="Medium List 1 Accent 5" w:uiPriority="65"/>
+    <w:lsdException w:name="Medium List 2 Accent 5" w:uiPriority="66"/>
+    <w:lsdException w:name="Medium Grid 1 Accent 5" w:uiPriority="67"/>
+    <w:lsdException w:name="Medium Grid 2 Accent 5" w:uiPriority="68"/>
+    <w:lsdException w:name="Medium Grid 3 Accent 5" w:uiPriority="69"/>
+    <w:lsdException w:name="Dark List Accent 5" w:uiPriority="70"/>
+    <w:lsdException w:name="Colorful Shading Accent 5" w:uiPriority="71"/>
+    <w:lsdException w:name="Colorful List Accent 5" w:uiPriority="72"/>
+    <w:lsdException w:name="Colorful Grid Accent 5" w:uiPriority="73"/>
+    <w:lsdException w:name="Light Shading Accent 6" w:uiPriority="60"/>
+    <w:lsdException w:name="Light List Accent 6" w:uiPriority="61"/>
+    <w:lsdException w:name="Light Grid Accent 6" w:uiPriority="62"/>
+    <w:lsdException w:name="Medium Shading 1 Accent 6" w:uiPriority="63"/>
+    <w:lsdException w:name="Medium Shading 2 Accent 6" w:uiPriority="64"/>
+    <w:lsdException w:name="Medium List 1 Accent 6" w:uiPriority="65"/>
+    <w:lsdException w:name="Medium List 2 Accent 6" w:uiPriority="66"/>
+    <w:lsdException w:name="Medium Grid 1 Accent 6" w:uiPriority="67"/>
+    <w:lsdException w:name="Medium Grid 2 Accent 6" w:uiPriority="68"/>
+    <w:lsdException w:name="Medium Grid 3 Accent 6" w:uiPriority="69"/>
+    <w:lsdException w:name="Dark List Accent 6" w:uiPriority="70"/>
+    <w:lsdException w:name="Colorful Shading Accent 6" w:uiPriority="71"/>
+    <w:lsdException w:name="Colorful List Accent 6" w:uiPriority="72"/>
+    <w:lsdException w:name="Colorful Grid Accent 6" w:uiPriority="73"/>
+    <w:lsdException w:name="Subtle Emphasis" w:uiPriority="19" w:qFormat="1"/>
+    <w:lsdException w:name="Intense Emphasis" w:uiPriority="21" w:qFormat="1"/>
+    <w:lsdException w:name="Subtle Reference" w:uiPriority="31" w:qFormat="1"/>
+    <w:lsdException w:name="Intense Reference" w:uiPriority="32" w:qFormat="1"/>
+    <w:lsdException w:name="Book Title" w:uiPriority="33" w:qFormat="1"/>
+    <w:lsdException w:name="Bibliography" w:semiHidden="1" w:uiPriority="37" w:unhideWhenUsed="1"/>
+    <w:lsdException w:name="TOC Heading" w:semiHidden="1" w:uiPriority="39" w:unhideWhenUsed="1" w:qFormat="1"/>
+    <w:lsdException w:name="Plain Table 1" w:uiPriority="41"/>
+    <w:lsdException w:name="Plain Table 2" w:uiPriority="42"/>
+    <w:lsdException w:name="Plain Table 3" w:uiPriority="43"/>
+    <w:lsdException w:name="Plain Table 4" w:uiPriority="44"/>
+    <w:lsdException w:name="Plain Table 5" w:uiPriority="45"/>
+    <w:lsdException w:name="Grid Table Light" w:uiPriority="40"/>
+    <w:lsdException w:name="Grid Table 1 Light" w:uiPriority="46"/>
+    <w:lsdException w:name="Grid Table 2" w:uiPriority="47"/>
+    <w:lsdException w:name="Grid Table 3" w:uiPriority="48"/>
+    <w:lsdException w:name="Grid Table 4" w:uiPriority="49"/>
+    <w:lsdException w:name="Grid Table 5 Dark" w:uiPriority="50"/>
+    <w:lsdException w:name="Grid Table 6 Colorful" w:uiPriority="51"/>
+    <w:lsdException w:name="Grid Table 7 Colorful" w:uiPriority="52"/>
+    <w:lsdException w:name="Grid Table 1 Light Accent 1" w:uiPriority="46"/>
+    <w:lsdException w:name="Grid Table 2 Accent 1" w:uiPriority="47"/>
+    <w:lsdException w:name="Grid Table 3 Accent 1" w:uiPriority="48"/>
+    <w:lsdException w:name="Grid Table 4 Accent 1" w:uiPriority="49"/>
+    <w:lsdException w:name="Grid Table 5 Dark Accent 1" w:uiPriority="50"/>
+    <w:lsdException w:name="Grid Table 6 Colorful Accent 1" w:uiPriority="51"/>
+    <w:lsdException w:name="Grid Table 7 Colorful Accent 1" w:uiPriority="52"/>
+    <w:lsdException w:name="Grid Table 1 Light Accent 2" w:uiPriority="46"/>
+    <w:lsdException w:name="Grid Table 2 Accent 2" w:uiPriority="47"/>
+    <w:lsdException w:name="Grid Table 3 Accent 2" w:uiPriority="48"/>
+    <w:lsdException w:name="Grid Table 4 Accent 2" w:uiPriority="49"/>
+    <w:lsdException w:name="Grid Table 5 Dark Accent 2" w:uiPriority="50"/>
+    <w:lsdException w:name="Grid Table 6 Colorful Accent 2" w:uiPriority="51"/>
+    <w:lsdException w:name="Grid Table 7 Colorful Accent 2" w:uiPriority="52"/>
+    <w:lsdException w:name="Grid Table 1 Light Accent 3" w:uiPriority="46"/>
+    <w:lsdException w:name="Grid Table 2 Accent 3" w:uiPriority="47"/>
+    <w:lsdException w:name="Grid Table 3 Accent 3" w:uiPriority="48"/>
+    <w:lsdException w:name="Grid Table 4 Accent 3" w:uiPriority="49"/>
+    <w:lsdException w:name="Grid Table 5 Dark Accent 3" w:uiPriority="50"/>
+    <w:lsdException w:name="Grid Table 6 Colorful Accent 3" w:uiPriority="51"/>
+    <w:lsdException w:name="Grid Table 7 Colorful Accent 3" w:uiPriority="52"/>
+    <w:lsdException w:name="Grid Table 1 Light Accent 4" w:uiPriority="46"/>
+    <w:lsdException w:name="Grid Table 2 Accent 4" w:uiPriority="47"/>
+    <w:lsdException w:name="Grid Table 3 Accent 4" w:uiPriority="48"/>
+    <w:lsdException w:name="Grid Table 4 Accent 4" w:uiPriority="49"/>
+    <w:lsdException w:name="Grid Table 5 Dark Accent 4" w:uiPriority="50"/>
+    <w:lsdException w:name="Grid Table 6 Colorful Accent 4" w:uiPriority="51"/>
+    <w:lsdException w:name="Grid Table 7 Colorful Accent 4" w:uiPriority="52"/>
+    <w:lsdException w:name="Grid Table 1 Light Accent 5" w:uiPriority="46"/>
+    <w:lsdException w:name="Grid Table 2 Accent 5" w:uiPriority="47"/>
+    <w:lsdException w:name="Grid Table 3 Accent 5" w:uiPriority="48"/>
+    <w:lsdException w:name="Grid Table 4 Accent 5" w:uiPriority="49"/>
+    <w:lsdException w:name="Grid Table 5 Dark Accent 5" w:uiPriority="50"/>
+    <w:lsdException w:name="Grid Table 6 Colorful Accent 5" w:uiPriority="51"/>
+    <w:lsdException w:name="Grid Table 7 Colorful Accent 5" w:uiPriority="52"/>
+    <w:lsdException w:name="Grid Table 1 Light Accent 6" w:uiPriority="46"/>
+    <w:lsdException w:name="Grid Table 2 Accent 6" w:uiPriority="47"/>
+    <w:lsdException w:name="Grid Table 3 Accent 6" w:uiPriority="48"/>
+    <w:lsdException w:name="Grid Table 4 Accent 6" w:uiPriority="49"/>
+    <w:lsdException w:name="Grid Table 5 Dark Accent 6" w:uiPriority="50"/>
+    <w:lsdException w:name="Grid Table 6 Colorful Accent 6" w:uiPriority="51"/>
+    <w:lsdException w:name="Grid Table 7 Colorful Accent 6" w:uiPriority="52"/>
+    <w:lsdException w:name="List Table 1 Light" w:uiPriority="46"/>
+    <w:lsdException w:name="List Table 2" w:uiPriority="47"/>
+    <w:lsdException w:name="List Table 3" w:uiPriority="48"/>
+    <w:lsdException w:name="List Table 4" w:uiPriority="49"/>
+    <w:lsdException w:name="List Table 5 Dark" w:uiPriority="50"/>
+    <w:lsdException w:name="List Table 6 Colorful" w:uiPriority="51"/>
+    <w:lsdException w:name="List Table 7 Colorful" w:uiPriority="52"/>
+    <w:lsdException w:name="List Table 1 Light Accent 1" w:uiPriority="46"/>
+    <w:lsdException w:name="List Table 2 Accent 1" w:uiPriority="47"/>
+    <w:lsdException w:name="List Table 3 Accent 1" w:uiPriority="48"/>
+    <w:lsdException w:name="List Table 4 Accent 1" w:uiPriority="49"/>
+    <w:lsdException w:name="List Table 5 Dark Accent 1" w:uiPriority="50"/>
+    <w:lsdException w:name="List Table 6 Colorful Accent 1" w:uiPriority="51"/>
+    <w:lsdException w:name="List Table 7 Colorful Accent 1" w:uiPriority="52"/>
+    <w:lsdException w:name="List Table 1 Light Accent 2" w:uiPriority="46"/>
+    <w:lsdException w:name="List Table 2 Accent 2" w:uiPriority="47"/>
+    <w:lsdException w:name="List Table 3 Accent 2" w:uiPriority="48"/>
+    <w:lsdException w:name="List Table 4 Accent 2" w:uiPriority="49"/>
+    <w:lsdException w:name="List Table 5 Dark Accent 2" w:uiPriority="50"/>
+    <w:lsdException w:name="List Table 6 Colorful Accent 2" w:uiPriority="51"/>
+    <w:lsdException w:name="List Table 7 Colorful Accent 2" w:uiPriority="52"/>
+    <w:lsdException w:name="List Table 1 Light Accent 3" w:uiPriority="46"/>
+    <w:lsdException w:name="List Table 2 Accent 3" w:uiPriority="47"/>
+    <w:lsdException w:name="List Table 3 Accent 3" w:uiPriority="48"/>
+    <w:lsdException w:name="List Table 4 Accent 3" w:uiPriority="49"/>
+    <w:lsdException w:name="List Table 5 Dark Accent 3" w:uiPriority="50"/>
+    <w:lsdException w:name="List Table 6 Colorful Accent 3" w:uiPriority="51"/>
+    <w:lsdException w:name="List Table 7 Colorful Accent 3" w:uiPriority="52"/>
+    <w:lsdException w:name="List Table 1 Light Accent 4" w:uiPriority="46"/>
+    <w:lsdException w:name="List Table 2 Accent 4" w:uiPriority="47"/>
+    <w:lsdException w:name="List Table 3 Accent 4" w:uiPriority="48"/>
+    <w:lsdException w:name="List Table 4 Accent 4" w:uiPriority="49"/>
+    <w:lsdException w:name="List Table 5 Dark Accent 4" w:uiPriority="50"/>
+    <w:lsdException w:name="List Table 6 Colorful Accent 4" w:uiPriority="51"/>
+    <w:lsdException w:name="List Table 7 Colorful Accent 4" w:uiPriority="52"/>
+    <w:lsdException w:name="List Table 1 Light Accent 5" w:uiPriority="46"/>
+    <w:lsdException w:name="List Table 2 Accent 5" w:uiPriority="47"/>
+    <w:lsdException w:name="List Table 3 Accent 5" w:uiPriority="48"/>
+    <w:lsdException w:name="List Table 4 Accent 5" w:uiPriority="49"/>
+    <w:lsdException w:name="List Table 5 Dark Accent 5" w:uiPriority="50"/>
+    <w:lsdException w:name="List Table 6 Colorful Accent 5" w:uiPriority="51"/>
+    <w:lsdException w:name="List Table 7 Colorful Accent 5" w:uiPriority="52"/>
+    <w:lsdException w:name="List Table 1 Light Accent 6" w:uiPriority="46"/>
+    <w:lsdException w:name="List Table 2 Accent 6" w:uiPriority="47"/>
+    <w:lsdException w:name="List Table 3 Accent 6" w:uiPriority="48"/>
+    <w:lsdException w:name="List Table 4 Accent 6" w:uiPriority="49"/>
+    <w:lsdException w:name="List Table 5 Dark Accent 6" w:uiPriority="50"/>
+    <w:lsdException w:name="List Table 6 Colorful Accent 6" w:uiPriority="51"/>
+    <w:lsdException w:name="List Table 7 Colorful Accent 6" w:uiPriority="52"/>
   </w:latentStyles>
   <w:style w:type="paragraph" w:default="1" w:styleId="Normal">
     <w:name w:val="Normal"/>
@@ -5116,7 +4954,7 @@
   <a:extraClrSchemeLst/>
   <a:extLst>
     <a:ext uri="{05A4C25C-085E-4340-85A3-A5531E510DB2}">
-      <thm15:themeFamily xmlns:thm15="http://schemas.microsoft.com/office/thememl/2012/main" xmlns="" name="Office Theme" id="{62F939B6-93AF-4DB8-9C6B-D6C7DFDC589F}" vid="{4A3C46E8-61CC-4603-A589-7422A47A8E4A}"/>
+      <thm15:themeFamily xmlns:thm15="http://schemas.microsoft.com/office/thememl/2012/main" name="Office Theme" id="{62F939B6-93AF-4DB8-9C6B-D6C7DFDC589F}" vid="{4A3C46E8-61CC-4603-A589-7422A47A8E4A}"/>
     </a:ext>
   </a:extLst>
 </a:theme>
@@ -5146,7 +4984,7 @@
 </file>
 
 <file path=customXml/itemProps2.xml><?xml version="1.0" encoding="utf-8"?>
-<ds:datastoreItem xmlns:ds="http://schemas.openxmlformats.org/officeDocument/2006/customXml" ds:itemID="{F5AA6274-50BC-4E8E-82CD-FC022450A5F2}">
+<ds:datastoreItem xmlns:ds="http://schemas.openxmlformats.org/officeDocument/2006/customXml" ds:itemID="{FD550304-7CCC-4E54-A741-79D6467794B0}">
   <ds:schemaRefs>
     <ds:schemaRef ds:uri="http://schemas.openxmlformats.org/officeDocument/2006/bibliography"/>
   </ds:schemaRefs>

</xml_diff>